<commit_message>
contact form repair; changed mail view;mail send from formularz@;changed files
</commit_message>
<xml_diff>
--- a/public/docs/Umowa-o-przyjęcie-dziecka.docx
+++ b/public/docs/Umowa-o-przyjęcie-dziecka.docx
@@ -1,97 +1,117 @@
 
 <file path=word/document.xml><?xml version="1.0" encoding="utf-8"?>
-<w:document xmlns:ve="http://schemas.openxmlformats.org/markup-compatibility/2006" xmlns:o="urn:schemas-microsoft-com:office:office" xmlns:r="http://schemas.openxmlformats.org/officeDocument/2006/relationships" xmlns:m="http://schemas.openxmlformats.org/officeDocument/2006/math" xmlns:v="urn:schemas-microsoft-com:vml" xmlns:wp="http://schemas.openxmlformats.org/drawingml/2006/wordprocessingDrawing" xmlns:w10="urn:schemas-microsoft-com:office:word" xmlns:w="http://schemas.openxmlformats.org/wordprocessingml/2006/main" xmlns:wne="http://schemas.microsoft.com/office/word/2006/wordml">
+<w:document xmlns:wpc="http://schemas.microsoft.com/office/word/2010/wordprocessingCanvas" xmlns:mc="http://schemas.openxmlformats.org/markup-compatibility/2006" xmlns:o="urn:schemas-microsoft-com:office:office" xmlns:r="http://schemas.openxmlformats.org/officeDocument/2006/relationships" xmlns:m="http://schemas.openxmlformats.org/officeDocument/2006/math" xmlns:v="urn:schemas-microsoft-com:vml" xmlns:wp14="http://schemas.microsoft.com/office/word/2010/wordprocessingDrawing" xmlns:wp="http://schemas.openxmlformats.org/drawingml/2006/wordprocessingDrawing" xmlns:w10="urn:schemas-microsoft-com:office:word" xmlns:w="http://schemas.openxmlformats.org/wordprocessingml/2006/main" xmlns:w14="http://schemas.microsoft.com/office/word/2010/wordml" xmlns:wpg="http://schemas.microsoft.com/office/word/2010/wordprocessingGroup" xmlns:wpi="http://schemas.microsoft.com/office/word/2010/wordprocessingInk" xmlns:wne="http://schemas.microsoft.com/office/word/2006/wordml" xmlns:wps="http://schemas.microsoft.com/office/word/2010/wordprocessingShape" mc:Ignorable="w14 wp14">
   <w:body>
     <w:p>
       <w:pPr>
+        <w:spacing w:after="0"/>
         <w:jc w:val="center"/>
         <w:rPr>
-          <w:rFonts w:ascii="Times New Roman" w:hAnsi="Times New Roman"/>
+          <w:rFonts w:ascii="Comic Sans MS" w:hAnsi="Comic Sans MS"/>
           <w:b/>
           <w:i/>
-          <w:sz w:val="32"/>
-          <w:szCs w:val="32"/>
-        </w:rPr>
-      </w:pPr>
-      <w:r>
-        <w:rPr>
-          <w:rFonts w:ascii="Times New Roman" w:hAnsi="Times New Roman"/>
+          <w:sz w:val="28"/>
+          <w:szCs w:val="28"/>
+        </w:rPr>
+      </w:pPr>
+      <w:r>
+        <w:rPr>
+          <w:rFonts w:ascii="Comic Sans MS" w:hAnsi="Comic Sans MS"/>
           <w:b/>
           <w:i/>
-          <w:sz w:val="32"/>
-          <w:szCs w:val="32"/>
+          <w:sz w:val="28"/>
+          <w:szCs w:val="28"/>
         </w:rPr>
         <w:t>Umowa przyjęcia dziecka</w:t>
       </w:r>
     </w:p>
     <w:p>
       <w:pPr>
+        <w:spacing w:after="0"/>
         <w:jc w:val="center"/>
         <w:rPr>
-          <w:rFonts w:ascii="Times New Roman" w:hAnsi="Times New Roman"/>
+          <w:rFonts w:ascii="Comic Sans MS" w:hAnsi="Comic Sans MS"/>
           <w:b/>
           <w:i/>
-          <w:sz w:val="32"/>
-          <w:szCs w:val="32"/>
-        </w:rPr>
-      </w:pPr>
-      <w:r>
-        <w:rPr>
-          <w:rFonts w:ascii="Times New Roman" w:hAnsi="Times New Roman"/>
+          <w:sz w:val="28"/>
+          <w:szCs w:val="28"/>
+        </w:rPr>
+      </w:pPr>
+      <w:r>
+        <w:rPr>
+          <w:rFonts w:ascii="Comic Sans MS" w:hAnsi="Comic Sans MS"/>
           <w:b/>
           <w:i/>
-          <w:sz w:val="32"/>
-          <w:szCs w:val="32"/>
-        </w:rPr>
-        <w:t>do Żłobka</w:t>
-      </w:r>
-      <w:r>
-        <w:rPr>
-          <w:rFonts w:ascii="Times New Roman" w:hAnsi="Times New Roman"/>
+          <w:sz w:val="28"/>
+          <w:szCs w:val="28"/>
+        </w:rPr>
+        <w:t xml:space="preserve">do </w:t>
+      </w:r>
+      <w:r>
+        <w:rPr>
+          <w:rFonts w:ascii="Comic Sans MS" w:hAnsi="Comic Sans MS"/>
           <w:b/>
           <w:i/>
-          <w:sz w:val="32"/>
-          <w:szCs w:val="32"/>
-        </w:rPr>
-        <w:t xml:space="preserve"> Niepublicznego Kubusiowy Raj </w:t>
-      </w:r>
-    </w:p>
-    <w:p>
-      <w:pPr>
-        <w:jc w:val="both"/>
-        <w:rPr>
-          <w:rFonts w:ascii="Times New Roman" w:hAnsi="Times New Roman"/>
+          <w:sz w:val="28"/>
+          <w:szCs w:val="28"/>
+        </w:rPr>
+        <w:t xml:space="preserve">Niepublicznego </w:t>
+      </w:r>
+      <w:r>
+        <w:rPr>
+          <w:rFonts w:ascii="Comic Sans MS" w:hAnsi="Comic Sans MS"/>
           <w:b/>
           <w:i/>
-          <w:sz w:val="32"/>
-          <w:szCs w:val="32"/>
-        </w:rPr>
-      </w:pPr>
-      <w:r>
-        <w:rPr>
-          <w:rFonts w:ascii="Times New Roman" w:hAnsi="Times New Roman"/>
-          <w:i/>
+          <w:sz w:val="28"/>
+          <w:szCs w:val="28"/>
+        </w:rPr>
+        <w:t xml:space="preserve">Żłobka Kubusiowy Raj </w:t>
+      </w:r>
+    </w:p>
+    <w:p>
+      <w:pPr>
+        <w:jc w:val="both"/>
+        <w:rPr>
+          <w:rFonts w:ascii="Comic Sans MS" w:hAnsi="Comic Sans MS"/>
+          <w:b/>
+          <w:i/>
+          <w:sz w:val="20"/>
+          <w:szCs w:val="20"/>
+        </w:rPr>
+      </w:pPr>
+      <w:r>
+        <w:rPr>
+          <w:rFonts w:ascii="Comic Sans MS" w:hAnsi="Comic Sans MS"/>
+          <w:i/>
+          <w:sz w:val="20"/>
+          <w:szCs w:val="20"/>
         </w:rPr>
         <w:t xml:space="preserve">Zawarta w </w:t>
       </w:r>
       <w:r>
         <w:rPr>
-          <w:rFonts w:ascii="Times New Roman" w:hAnsi="Times New Roman"/>
-          <w:i/>
+          <w:rFonts w:ascii="Comic Sans MS" w:hAnsi="Comic Sans MS"/>
+          <w:i/>
+          <w:sz w:val="20"/>
+          <w:szCs w:val="20"/>
         </w:rPr>
         <w:t>Bobrowcu</w:t>
       </w:r>
       <w:r>
         <w:rPr>
-          <w:rFonts w:ascii="Times New Roman" w:hAnsi="Times New Roman"/>
-          <w:i/>
+          <w:rFonts w:ascii="Comic Sans MS" w:hAnsi="Comic Sans MS"/>
+          <w:i/>
+          <w:sz w:val="20"/>
+          <w:szCs w:val="20"/>
         </w:rPr>
         <w:t xml:space="preserve"> w dniu ……………………………………………………………………..</w:t>
       </w:r>
       <w:r>
         <w:rPr>
-          <w:rFonts w:ascii="Times New Roman" w:hAnsi="Times New Roman"/>
-          <w:i/>
+          <w:rFonts w:ascii="Comic Sans MS" w:hAnsi="Comic Sans MS"/>
+          <w:i/>
+          <w:sz w:val="20"/>
+          <w:szCs w:val="20"/>
         </w:rPr>
         <w:t xml:space="preserve"> pomiędzy:</w:t>
       </w:r>
@@ -100,157 +120,253 @@
       <w:pPr>
         <w:jc w:val="both"/>
         <w:rPr>
-          <w:rFonts w:ascii="Times New Roman" w:hAnsi="Times New Roman"/>
-          <w:i/>
-        </w:rPr>
-      </w:pPr>
-      <w:r>
-        <w:rPr>
-          <w:rFonts w:ascii="Times New Roman" w:hAnsi="Times New Roman"/>
-          <w:i/>
+          <w:rFonts w:ascii="Comic Sans MS" w:hAnsi="Comic Sans MS"/>
+          <w:i/>
+          <w:sz w:val="20"/>
+          <w:szCs w:val="20"/>
+        </w:rPr>
+      </w:pPr>
+      <w:r>
+        <w:rPr>
+          <w:rFonts w:ascii="Comic Sans MS" w:hAnsi="Comic Sans MS"/>
+          <w:i/>
+          <w:sz w:val="20"/>
+          <w:szCs w:val="20"/>
         </w:rPr>
         <w:t>Imię i nazwisko rodziców lub opiekunów:……………………………………………………………</w:t>
       </w:r>
       <w:r>
         <w:rPr>
-          <w:rFonts w:ascii="Times New Roman" w:hAnsi="Times New Roman"/>
-          <w:i/>
-        </w:rPr>
-        <w:t>……….</w:t>
-      </w:r>
-    </w:p>
-    <w:p>
-      <w:pPr>
-        <w:jc w:val="both"/>
-        <w:rPr>
-          <w:rFonts w:ascii="Times New Roman" w:hAnsi="Times New Roman"/>
-          <w:i/>
-        </w:rPr>
-      </w:pPr>
-      <w:r>
-        <w:rPr>
-          <w:rFonts w:ascii="Times New Roman" w:hAnsi="Times New Roman"/>
-          <w:i/>
-        </w:rPr>
-        <w:t>…………………………………………………………………………………………………………………………</w:t>
-      </w:r>
-    </w:p>
-    <w:p>
-      <w:pPr>
-        <w:jc w:val="both"/>
-        <w:rPr>
-          <w:rFonts w:ascii="Times New Roman" w:hAnsi="Times New Roman"/>
-          <w:i/>
-        </w:rPr>
-      </w:pPr>
-      <w:r>
-        <w:rPr>
-          <w:rFonts w:ascii="Times New Roman" w:hAnsi="Times New Roman"/>
-          <w:i/>
+          <w:rFonts w:ascii="Comic Sans MS" w:hAnsi="Comic Sans MS"/>
+          <w:i/>
+          <w:sz w:val="20"/>
+          <w:szCs w:val="20"/>
+        </w:rPr>
+        <w:t>………</w:t>
+      </w:r>
+      <w:r>
+        <w:rPr>
+          <w:rFonts w:ascii="Comic Sans MS" w:hAnsi="Comic Sans MS"/>
+          <w:i/>
+          <w:sz w:val="20"/>
+          <w:szCs w:val="20"/>
+        </w:rPr>
+        <w:t>…………………………………..</w:t>
+      </w:r>
+    </w:p>
+    <w:p>
+      <w:pPr>
+        <w:jc w:val="both"/>
+        <w:rPr>
+          <w:rFonts w:ascii="Comic Sans MS" w:hAnsi="Comic Sans MS"/>
+          <w:i/>
+          <w:sz w:val="20"/>
+          <w:szCs w:val="20"/>
+        </w:rPr>
+      </w:pPr>
+      <w:r>
+        <w:rPr>
+          <w:rFonts w:ascii="Comic Sans MS" w:hAnsi="Comic Sans MS"/>
+          <w:i/>
+          <w:sz w:val="20"/>
+          <w:szCs w:val="20"/>
+        </w:rPr>
+        <w:t>………………………………………………………………………………………………………………</w:t>
+      </w:r>
+      <w:r>
+        <w:rPr>
+          <w:rFonts w:ascii="Comic Sans MS" w:hAnsi="Comic Sans MS"/>
+          <w:i/>
+          <w:sz w:val="20"/>
+          <w:szCs w:val="20"/>
+        </w:rPr>
+        <w:t>……………………………………………………</w:t>
+      </w:r>
+      <w:r>
+        <w:rPr>
+          <w:rFonts w:ascii="Comic Sans MS" w:hAnsi="Comic Sans MS"/>
+          <w:i/>
+          <w:sz w:val="20"/>
+          <w:szCs w:val="20"/>
+        </w:rPr>
+        <w:t>…………</w:t>
+      </w:r>
+    </w:p>
+    <w:p>
+      <w:pPr>
+        <w:jc w:val="both"/>
+        <w:rPr>
+          <w:rFonts w:ascii="Comic Sans MS" w:hAnsi="Comic Sans MS"/>
+          <w:i/>
+          <w:sz w:val="20"/>
+          <w:szCs w:val="20"/>
+        </w:rPr>
+      </w:pPr>
+      <w:r>
+        <w:rPr>
+          <w:rFonts w:ascii="Comic Sans MS" w:hAnsi="Comic Sans MS"/>
+          <w:i/>
+          <w:sz w:val="20"/>
+          <w:szCs w:val="20"/>
         </w:rPr>
         <w:t xml:space="preserve">Adres zamieszkania: </w:t>
       </w:r>
       <w:r>
         <w:rPr>
-          <w:rFonts w:ascii="Times New Roman" w:hAnsi="Times New Roman"/>
-          <w:i/>
+          <w:rFonts w:ascii="Comic Sans MS" w:hAnsi="Comic Sans MS"/>
+          <w:i/>
+          <w:sz w:val="20"/>
+          <w:szCs w:val="20"/>
         </w:rPr>
         <w:t>……………………………………………………………………………………</w:t>
       </w:r>
       <w:r>
         <w:rPr>
-          <w:rFonts w:ascii="Times New Roman" w:hAnsi="Times New Roman"/>
-          <w:i/>
+          <w:rFonts w:ascii="Comic Sans MS" w:hAnsi="Comic Sans MS"/>
+          <w:i/>
+          <w:sz w:val="20"/>
+          <w:szCs w:val="20"/>
         </w:rPr>
         <w:t>…………</w:t>
       </w:r>
-    </w:p>
-    <w:p>
-      <w:pPr>
-        <w:jc w:val="both"/>
-        <w:rPr>
-          <w:rFonts w:ascii="Times New Roman" w:hAnsi="Times New Roman"/>
-          <w:i/>
-        </w:rPr>
-      </w:pPr>
-      <w:r>
-        <w:rPr>
-          <w:rFonts w:ascii="Times New Roman" w:hAnsi="Times New Roman"/>
-          <w:i/>
+      <w:r>
+        <w:rPr>
+          <w:rFonts w:ascii="Comic Sans MS" w:hAnsi="Comic Sans MS"/>
+          <w:i/>
+          <w:sz w:val="20"/>
+          <w:szCs w:val="20"/>
+        </w:rPr>
+        <w:t>……………………………………….</w:t>
+      </w:r>
+    </w:p>
+    <w:p>
+      <w:pPr>
+        <w:jc w:val="both"/>
+        <w:rPr>
+          <w:rFonts w:ascii="Comic Sans MS" w:hAnsi="Comic Sans MS"/>
+          <w:i/>
+          <w:sz w:val="20"/>
+          <w:szCs w:val="20"/>
+        </w:rPr>
+      </w:pPr>
+      <w:r>
+        <w:rPr>
+          <w:rFonts w:ascii="Comic Sans MS" w:hAnsi="Comic Sans MS"/>
+          <w:i/>
+          <w:sz w:val="20"/>
+          <w:szCs w:val="20"/>
         </w:rPr>
         <w:t>…………………………</w:t>
       </w:r>
       <w:r>
         <w:rPr>
-          <w:rFonts w:ascii="Times New Roman" w:hAnsi="Times New Roman"/>
-          <w:i/>
+          <w:rFonts w:ascii="Comic Sans MS" w:hAnsi="Comic Sans MS"/>
+          <w:i/>
+          <w:sz w:val="20"/>
+          <w:szCs w:val="20"/>
         </w:rPr>
         <w:t>……………………………………………………………………………………</w:t>
       </w:r>
       <w:r>
         <w:rPr>
-          <w:rFonts w:ascii="Times New Roman" w:hAnsi="Times New Roman"/>
-          <w:i/>
-        </w:rPr>
-        <w:t>……….</w:t>
-      </w:r>
-    </w:p>
-    <w:p>
-      <w:pPr>
-        <w:jc w:val="both"/>
-        <w:rPr>
-          <w:rFonts w:ascii="Times New Roman" w:hAnsi="Times New Roman"/>
-          <w:i/>
-        </w:rPr>
-      </w:pPr>
-      <w:r>
-        <w:rPr>
-          <w:rFonts w:ascii="Times New Roman" w:hAnsi="Times New Roman"/>
-          <w:i/>
+          <w:rFonts w:ascii="Comic Sans MS" w:hAnsi="Comic Sans MS"/>
+          <w:i/>
+          <w:sz w:val="20"/>
+          <w:szCs w:val="20"/>
+        </w:rPr>
+        <w:t>………</w:t>
+      </w:r>
+      <w:r>
+        <w:rPr>
+          <w:rFonts w:ascii="Comic Sans MS" w:hAnsi="Comic Sans MS"/>
+          <w:i/>
+          <w:sz w:val="20"/>
+          <w:szCs w:val="20"/>
+        </w:rPr>
+        <w:t>……………………………………………………..</w:t>
+      </w:r>
+    </w:p>
+    <w:p>
+      <w:pPr>
+        <w:jc w:val="both"/>
+        <w:rPr>
+          <w:rFonts w:ascii="Comic Sans MS" w:hAnsi="Comic Sans MS"/>
+          <w:i/>
+          <w:sz w:val="20"/>
+          <w:szCs w:val="20"/>
+        </w:rPr>
+      </w:pPr>
+      <w:r>
+        <w:rPr>
+          <w:rFonts w:ascii="Comic Sans MS" w:hAnsi="Comic Sans MS"/>
+          <w:i/>
+          <w:sz w:val="20"/>
+          <w:szCs w:val="20"/>
         </w:rPr>
         <w:t>Tel. kontaktowy: …………</w:t>
       </w:r>
       <w:r>
         <w:rPr>
-          <w:rFonts w:ascii="Times New Roman" w:hAnsi="Times New Roman"/>
-          <w:i/>
+          <w:rFonts w:ascii="Comic Sans MS" w:hAnsi="Comic Sans MS"/>
+          <w:i/>
+          <w:sz w:val="20"/>
+          <w:szCs w:val="20"/>
         </w:rPr>
         <w:t>……………………………………………………………………………</w:t>
       </w:r>
       <w:r>
         <w:rPr>
-          <w:rFonts w:ascii="Times New Roman" w:hAnsi="Times New Roman"/>
-          <w:i/>
+          <w:rFonts w:ascii="Comic Sans MS" w:hAnsi="Comic Sans MS"/>
+          <w:i/>
+          <w:sz w:val="20"/>
+          <w:szCs w:val="20"/>
         </w:rPr>
         <w:t>……………</w:t>
       </w:r>
-    </w:p>
-    <w:p>
-      <w:pPr>
-        <w:jc w:val="both"/>
-        <w:rPr>
-          <w:rFonts w:ascii="Times New Roman" w:hAnsi="Times New Roman"/>
-          <w:i/>
-        </w:rPr>
-      </w:pPr>
-      <w:r>
-        <w:rPr>
-          <w:rFonts w:ascii="Times New Roman" w:hAnsi="Times New Roman"/>
-          <w:i/>
+      <w:r>
+        <w:rPr>
+          <w:rFonts w:ascii="Comic Sans MS" w:hAnsi="Comic Sans MS"/>
+          <w:i/>
+          <w:sz w:val="20"/>
+          <w:szCs w:val="20"/>
+        </w:rPr>
+        <w:t>…………………………………………….</w:t>
+      </w:r>
+    </w:p>
+    <w:p>
+      <w:pPr>
+        <w:jc w:val="both"/>
+        <w:rPr>
+          <w:rFonts w:ascii="Comic Sans MS" w:hAnsi="Comic Sans MS"/>
+          <w:i/>
+          <w:sz w:val="20"/>
+          <w:szCs w:val="20"/>
+        </w:rPr>
+      </w:pPr>
+      <w:r>
+        <w:rPr>
+          <w:rFonts w:ascii="Comic Sans MS" w:hAnsi="Comic Sans MS"/>
+          <w:i/>
+          <w:sz w:val="20"/>
+          <w:szCs w:val="20"/>
         </w:rPr>
         <w:t>a Żłobkiem Niepublicznym „Kubusiowy Raj” w Bobrowcu 05-502  ul. Mazowiecka 24. Osobą rep</w:t>
       </w:r>
       <w:r>
         <w:rPr>
-          <w:rFonts w:ascii="Times New Roman" w:hAnsi="Times New Roman"/>
-          <w:i/>
+          <w:rFonts w:ascii="Comic Sans MS" w:hAnsi="Comic Sans MS"/>
+          <w:i/>
+          <w:sz w:val="20"/>
+          <w:szCs w:val="20"/>
         </w:rPr>
         <w:t>rezentującą jest Konrad Zawiślak -</w:t>
       </w:r>
       <w:r>
         <w:rPr>
-          <w:rFonts w:ascii="Times New Roman" w:hAnsi="Times New Roman"/>
-          <w:i/>
+          <w:rFonts w:ascii="Comic Sans MS" w:hAnsi="Comic Sans MS"/>
+          <w:i/>
+          <w:sz w:val="20"/>
+          <w:szCs w:val="20"/>
         </w:rPr>
         <w:t xml:space="preserve"> właściciel Żłobka Niepublicznego „Kubusiowy Raj”.</w:t>
       </w:r>
@@ -259,198 +375,317 @@
       <w:pPr>
         <w:jc w:val="center"/>
         <w:rPr>
-          <w:rFonts w:ascii="Times New Roman" w:hAnsi="Times New Roman"/>
-          <w:i/>
-        </w:rPr>
-      </w:pPr>
-      <w:r>
-        <w:rPr>
-          <w:rFonts w:ascii="Times New Roman" w:hAnsi="Times New Roman"/>
-          <w:i/>
+          <w:rFonts w:ascii="Comic Sans MS" w:hAnsi="Comic Sans MS"/>
+          <w:i/>
+          <w:sz w:val="20"/>
+          <w:szCs w:val="20"/>
+        </w:rPr>
+      </w:pPr>
+      <w:r>
+        <w:rPr>
+          <w:rFonts w:ascii="Comic Sans MS" w:hAnsi="Comic Sans MS"/>
+          <w:i/>
+          <w:sz w:val="20"/>
+          <w:szCs w:val="20"/>
         </w:rPr>
         <w:t>§1</w:t>
       </w:r>
     </w:p>
     <w:p>
       <w:pPr>
-        <w:jc w:val="both"/>
-        <w:rPr>
-          <w:rFonts w:ascii="Times New Roman" w:hAnsi="Times New Roman"/>
-          <w:i/>
-        </w:rPr>
-      </w:pPr>
-      <w:r>
-        <w:rPr>
-          <w:rFonts w:ascii="Times New Roman" w:hAnsi="Times New Roman"/>
-          <w:i/>
+        <w:spacing w:after="0"/>
+        <w:jc w:val="both"/>
+        <w:rPr>
+          <w:rFonts w:ascii="Comic Sans MS" w:hAnsi="Comic Sans MS"/>
+          <w:i/>
+          <w:sz w:val="20"/>
+          <w:szCs w:val="20"/>
+        </w:rPr>
+      </w:pPr>
+      <w:r>
+        <w:rPr>
+          <w:rFonts w:ascii="Comic Sans MS" w:hAnsi="Comic Sans MS"/>
+          <w:i/>
+          <w:sz w:val="20"/>
+          <w:szCs w:val="20"/>
         </w:rPr>
         <w:t>Umowa dotyczy przyjęcia dziecka do placówki w żłobku Kubusiowy Raj w Bobrowcu</w:t>
       </w:r>
       <w:r>
         <w:rPr>
-          <w:rFonts w:ascii="Times New Roman" w:hAnsi="Times New Roman"/>
-          <w:i/>
+          <w:rFonts w:ascii="Comic Sans MS" w:hAnsi="Comic Sans MS"/>
+          <w:i/>
+          <w:sz w:val="20"/>
+          <w:szCs w:val="20"/>
         </w:rPr>
         <w:t xml:space="preserve"> </w:t>
       </w:r>
       <w:r>
         <w:rPr>
-          <w:rFonts w:ascii="Times New Roman" w:hAnsi="Times New Roman"/>
-          <w:i/>
+          <w:rFonts w:ascii="Comic Sans MS" w:hAnsi="Comic Sans MS"/>
+          <w:i/>
+          <w:sz w:val="20"/>
+          <w:szCs w:val="20"/>
         </w:rPr>
         <w:br/>
       </w:r>
       <w:r>
         <w:rPr>
-          <w:rFonts w:ascii="Times New Roman" w:hAnsi="Times New Roman"/>
-          <w:i/>
+          <w:rFonts w:ascii="Comic Sans MS" w:hAnsi="Comic Sans MS"/>
+          <w:i/>
+          <w:sz w:val="20"/>
+          <w:szCs w:val="20"/>
         </w:rPr>
         <w:t xml:space="preserve">w ramach opieki całodziennej </w:t>
       </w:r>
       <w:r>
         <w:rPr>
-          <w:rFonts w:ascii="Times New Roman" w:hAnsi="Times New Roman"/>
-          <w:i/>
+          <w:rFonts w:ascii="Comic Sans MS" w:hAnsi="Comic Sans MS"/>
+          <w:i/>
+          <w:sz w:val="20"/>
+          <w:szCs w:val="20"/>
         </w:rPr>
         <w:t xml:space="preserve">/ </w:t>
       </w:r>
       <w:r>
         <w:rPr>
-          <w:rFonts w:ascii="Times New Roman" w:hAnsi="Times New Roman"/>
-          <w:i/>
+          <w:rFonts w:ascii="Comic Sans MS" w:hAnsi="Comic Sans MS"/>
+          <w:i/>
+          <w:sz w:val="20"/>
+          <w:szCs w:val="20"/>
         </w:rPr>
         <w:t>systemu godzinowego</w:t>
       </w:r>
       <w:r>
         <w:rPr>
-          <w:rFonts w:ascii="Times New Roman" w:hAnsi="Times New Roman"/>
-          <w:i/>
+          <w:rFonts w:ascii="Comic Sans MS" w:hAnsi="Comic Sans MS"/>
+          <w:i/>
+          <w:sz w:val="20"/>
+          <w:szCs w:val="20"/>
         </w:rPr>
         <w:t>.</w:t>
       </w:r>
     </w:p>
     <w:p>
       <w:pPr>
-        <w:rPr>
-          <w:rFonts w:ascii="Times New Roman" w:hAnsi="Times New Roman"/>
-          <w:i/>
-        </w:rPr>
-      </w:pPr>
-      <w:r>
-        <w:rPr>
-          <w:rFonts w:ascii="Times New Roman" w:hAnsi="Times New Roman"/>
-          <w:i/>
+        <w:spacing w:after="0"/>
+        <w:rPr>
+          <w:rFonts w:ascii="Comic Sans MS" w:hAnsi="Comic Sans MS"/>
+          <w:i/>
+          <w:sz w:val="20"/>
+          <w:szCs w:val="20"/>
+        </w:rPr>
+      </w:pPr>
+      <w:r>
+        <w:rPr>
+          <w:rFonts w:ascii="Comic Sans MS" w:hAnsi="Comic Sans MS"/>
+          <w:i/>
+          <w:sz w:val="20"/>
+          <w:szCs w:val="20"/>
         </w:rPr>
         <w:t>Imię i nazwisko dziecka: ………………………………………………………………………………</w:t>
       </w:r>
       <w:r>
         <w:rPr>
-          <w:rFonts w:ascii="Times New Roman" w:hAnsi="Times New Roman"/>
-          <w:i/>
-        </w:rPr>
-        <w:t>…………..</w:t>
-      </w:r>
-    </w:p>
-    <w:p>
-      <w:pPr>
-        <w:rPr>
-          <w:rFonts w:ascii="Times New Roman" w:hAnsi="Times New Roman"/>
-          <w:i/>
-        </w:rPr>
-      </w:pPr>
-      <w:r>
-        <w:rPr>
-          <w:rFonts w:ascii="Times New Roman" w:hAnsi="Times New Roman"/>
-          <w:i/>
+          <w:rFonts w:ascii="Comic Sans MS" w:hAnsi="Comic Sans MS"/>
+          <w:i/>
+          <w:sz w:val="20"/>
+          <w:szCs w:val="20"/>
+        </w:rPr>
+        <w:t>…………</w:t>
+      </w:r>
+      <w:r>
+        <w:rPr>
+          <w:rFonts w:ascii="Comic Sans MS" w:hAnsi="Comic Sans MS"/>
+          <w:i/>
+          <w:sz w:val="20"/>
+          <w:szCs w:val="20"/>
+        </w:rPr>
+        <w:t>……………………………………….</w:t>
+      </w:r>
+    </w:p>
+    <w:p>
+      <w:pPr>
+        <w:rPr>
+          <w:rFonts w:ascii="Comic Sans MS" w:hAnsi="Comic Sans MS"/>
+          <w:i/>
+          <w:sz w:val="20"/>
+          <w:szCs w:val="20"/>
+        </w:rPr>
+      </w:pPr>
+      <w:r>
+        <w:rPr>
+          <w:rFonts w:ascii="Comic Sans MS" w:hAnsi="Comic Sans MS"/>
+          <w:i/>
+          <w:sz w:val="20"/>
+          <w:szCs w:val="20"/>
         </w:rPr>
         <w:t>ur. ……………………………</w:t>
       </w:r>
       <w:r>
         <w:rPr>
-          <w:rFonts w:ascii="Times New Roman" w:hAnsi="Times New Roman"/>
-          <w:i/>
+          <w:rFonts w:ascii="Comic Sans MS" w:hAnsi="Comic Sans MS"/>
+          <w:i/>
+          <w:sz w:val="20"/>
+          <w:szCs w:val="20"/>
         </w:rPr>
         <w:t>…………………… w ………………………………………………………………</w:t>
       </w:r>
-    </w:p>
-    <w:p>
-      <w:pPr>
-        <w:rPr>
-          <w:rFonts w:ascii="Times New Roman" w:hAnsi="Times New Roman"/>
-          <w:i/>
-        </w:rPr>
-      </w:pPr>
-      <w:r>
-        <w:rPr>
-          <w:rFonts w:ascii="Times New Roman" w:hAnsi="Times New Roman"/>
-          <w:i/>
+      <w:r>
+        <w:rPr>
+          <w:rFonts w:ascii="Comic Sans MS" w:hAnsi="Comic Sans MS"/>
+          <w:i/>
+          <w:sz w:val="20"/>
+          <w:szCs w:val="20"/>
+        </w:rPr>
+        <w:t>…………………………………………………..</w:t>
+      </w:r>
+    </w:p>
+    <w:p>
+      <w:pPr>
+        <w:rPr>
+          <w:rFonts w:ascii="Comic Sans MS" w:hAnsi="Comic Sans MS"/>
+          <w:i/>
+          <w:sz w:val="20"/>
+          <w:szCs w:val="20"/>
+        </w:rPr>
+      </w:pPr>
+      <w:r>
+        <w:rPr>
+          <w:rFonts w:ascii="Comic Sans MS" w:hAnsi="Comic Sans MS"/>
+          <w:i/>
+          <w:sz w:val="20"/>
+          <w:szCs w:val="20"/>
         </w:rPr>
         <w:t>Adres zamieszkania (i zameldowania, jeżeli jest inny niż zam</w:t>
       </w:r>
       <w:r>
         <w:rPr>
-          <w:rFonts w:ascii="Times New Roman" w:hAnsi="Times New Roman"/>
-          <w:i/>
-        </w:rPr>
-        <w:t>ieszkania………………………...................</w:t>
-      </w:r>
-    </w:p>
-    <w:p>
-      <w:pPr>
-        <w:rPr>
-          <w:rFonts w:ascii="Times New Roman" w:hAnsi="Times New Roman"/>
-          <w:i/>
-        </w:rPr>
-      </w:pPr>
-      <w:r>
-        <w:rPr>
-          <w:rFonts w:ascii="Times New Roman" w:hAnsi="Times New Roman"/>
-          <w:i/>
+          <w:rFonts w:ascii="Comic Sans MS" w:hAnsi="Comic Sans MS"/>
+          <w:i/>
+          <w:sz w:val="20"/>
+          <w:szCs w:val="20"/>
+        </w:rPr>
+        <w:t>ieszkania</w:t>
+      </w:r>
+      <w:r>
+        <w:rPr>
+          <w:rFonts w:ascii="Comic Sans MS" w:hAnsi="Comic Sans MS"/>
+          <w:i/>
+          <w:sz w:val="20"/>
+          <w:szCs w:val="20"/>
+        </w:rPr>
+        <w:t>)</w:t>
+      </w:r>
+      <w:r>
+        <w:rPr>
+          <w:rFonts w:ascii="Comic Sans MS" w:hAnsi="Comic Sans MS"/>
+          <w:i/>
+          <w:sz w:val="20"/>
+          <w:szCs w:val="20"/>
+        </w:rPr>
+        <w:t>………………………...................</w:t>
+      </w:r>
+      <w:r>
+        <w:rPr>
+          <w:rFonts w:ascii="Comic Sans MS" w:hAnsi="Comic Sans MS"/>
+          <w:i/>
+          <w:sz w:val="20"/>
+          <w:szCs w:val="20"/>
+        </w:rPr>
+        <w:t>......</w:t>
+      </w:r>
+    </w:p>
+    <w:p>
+      <w:pPr>
+        <w:rPr>
+          <w:rFonts w:ascii="Comic Sans MS" w:hAnsi="Comic Sans MS"/>
+          <w:i/>
+          <w:sz w:val="20"/>
+          <w:szCs w:val="20"/>
+        </w:rPr>
+      </w:pPr>
+      <w:r>
+        <w:rPr>
+          <w:rFonts w:ascii="Comic Sans MS" w:hAnsi="Comic Sans MS"/>
+          <w:i/>
+          <w:sz w:val="20"/>
+          <w:szCs w:val="20"/>
         </w:rPr>
         <w:t>……………………………………………………………………………………………………………</w:t>
       </w:r>
       <w:r>
         <w:rPr>
-          <w:rFonts w:ascii="Times New Roman" w:hAnsi="Times New Roman"/>
-          <w:i/>
+          <w:rFonts w:ascii="Comic Sans MS" w:hAnsi="Comic Sans MS"/>
+          <w:i/>
+          <w:sz w:val="20"/>
+          <w:szCs w:val="20"/>
         </w:rPr>
         <w:t>……………</w:t>
       </w:r>
-    </w:p>
-    <w:p>
-      <w:pPr>
-        <w:rPr>
-          <w:rFonts w:ascii="Times New Roman" w:hAnsi="Times New Roman"/>
-          <w:i/>
-        </w:rPr>
-      </w:pPr>
-      <w:r>
-        <w:rPr>
-          <w:rFonts w:ascii="Times New Roman" w:hAnsi="Times New Roman"/>
-          <w:i/>
+      <w:r>
+        <w:rPr>
+          <w:rFonts w:ascii="Comic Sans MS" w:hAnsi="Comic Sans MS"/>
+          <w:i/>
+          <w:sz w:val="20"/>
+          <w:szCs w:val="20"/>
+        </w:rPr>
+        <w:t>……………………………………………………</w:t>
+      </w:r>
+    </w:p>
+    <w:p>
+      <w:pPr>
+        <w:rPr>
+          <w:rFonts w:ascii="Comic Sans MS" w:hAnsi="Comic Sans MS"/>
+          <w:i/>
+          <w:sz w:val="20"/>
+          <w:szCs w:val="20"/>
+        </w:rPr>
+      </w:pPr>
+      <w:r>
+        <w:rPr>
+          <w:rFonts w:ascii="Comic Sans MS" w:hAnsi="Comic Sans MS"/>
+          <w:i/>
+          <w:sz w:val="20"/>
+          <w:szCs w:val="20"/>
         </w:rPr>
         <w:t>……………………………</w:t>
       </w:r>
       <w:r>
         <w:rPr>
-          <w:rFonts w:ascii="Times New Roman" w:hAnsi="Times New Roman"/>
-          <w:i/>
+          <w:rFonts w:ascii="Comic Sans MS" w:hAnsi="Comic Sans MS"/>
+          <w:i/>
+          <w:sz w:val="20"/>
+          <w:szCs w:val="20"/>
         </w:rPr>
         <w:t>…………………………………………………………………………………...............</w:t>
       </w:r>
+      <w:r>
+        <w:rPr>
+          <w:rFonts w:ascii="Comic Sans MS" w:hAnsi="Comic Sans MS"/>
+          <w:i/>
+          <w:sz w:val="20"/>
+          <w:szCs w:val="20"/>
+        </w:rPr>
+        <w:t>..................................................</w:t>
+      </w:r>
     </w:p>
     <w:p>
       <w:pPr>
         <w:jc w:val="center"/>
         <w:rPr>
-          <w:rFonts w:ascii="Times New Roman" w:hAnsi="Times New Roman"/>
-          <w:i/>
-        </w:rPr>
-      </w:pPr>
-      <w:r>
-        <w:rPr>
-          <w:rFonts w:ascii="Times New Roman" w:hAnsi="Times New Roman"/>
-          <w:i/>
+          <w:rFonts w:ascii="Comic Sans MS" w:hAnsi="Comic Sans MS"/>
+          <w:i/>
+          <w:sz w:val="20"/>
+          <w:szCs w:val="20"/>
+        </w:rPr>
+      </w:pPr>
+      <w:r>
+        <w:rPr>
+          <w:rFonts w:ascii="Comic Sans MS" w:hAnsi="Comic Sans MS"/>
+          <w:i/>
+          <w:sz w:val="20"/>
+          <w:szCs w:val="20"/>
         </w:rPr>
         <w:t>§2</w:t>
       </w:r>
@@ -458,37 +693,56 @@
     <w:p>
       <w:pPr>
         <w:rPr>
-          <w:rFonts w:ascii="Times New Roman" w:hAnsi="Times New Roman"/>
-          <w:i/>
-        </w:rPr>
-      </w:pPr>
-      <w:r>
-        <w:rPr>
-          <w:rFonts w:ascii="Times New Roman" w:hAnsi="Times New Roman"/>
-          <w:i/>
+          <w:rFonts w:ascii="Comic Sans MS" w:hAnsi="Comic Sans MS"/>
+          <w:i/>
+          <w:sz w:val="20"/>
+          <w:szCs w:val="20"/>
+        </w:rPr>
+      </w:pPr>
+      <w:r>
+        <w:rPr>
+          <w:rFonts w:ascii="Comic Sans MS" w:hAnsi="Comic Sans MS"/>
+          <w:i/>
+          <w:sz w:val="20"/>
+          <w:szCs w:val="20"/>
         </w:rPr>
         <w:t>Umowa zawarta jest na okres od ………………………</w:t>
       </w:r>
       <w:r>
         <w:rPr>
-          <w:rFonts w:ascii="Times New Roman" w:hAnsi="Times New Roman"/>
-          <w:i/>
+          <w:rFonts w:ascii="Comic Sans MS" w:hAnsi="Comic Sans MS"/>
+          <w:i/>
+          <w:sz w:val="20"/>
+          <w:szCs w:val="20"/>
         </w:rPr>
         <w:t>…………do……………………………………………</w:t>
       </w:r>
+      <w:r>
+        <w:rPr>
+          <w:rFonts w:ascii="Comic Sans MS" w:hAnsi="Comic Sans MS"/>
+          <w:i/>
+          <w:sz w:val="20"/>
+          <w:szCs w:val="20"/>
+        </w:rPr>
+        <w:t>…………………………….</w:t>
+      </w:r>
     </w:p>
     <w:p>
       <w:pPr>
         <w:jc w:val="center"/>
         <w:rPr>
-          <w:rFonts w:ascii="Times New Roman" w:hAnsi="Times New Roman"/>
-          <w:i/>
-        </w:rPr>
-      </w:pPr>
-      <w:r>
-        <w:rPr>
-          <w:rFonts w:ascii="Times New Roman" w:hAnsi="Times New Roman"/>
-          <w:i/>
+          <w:rFonts w:ascii="Comic Sans MS" w:hAnsi="Comic Sans MS"/>
+          <w:i/>
+          <w:sz w:val="20"/>
+          <w:szCs w:val="20"/>
+        </w:rPr>
+      </w:pPr>
+      <w:r>
+        <w:rPr>
+          <w:rFonts w:ascii="Comic Sans MS" w:hAnsi="Comic Sans MS"/>
+          <w:i/>
+          <w:sz w:val="20"/>
+          <w:szCs w:val="20"/>
         </w:rPr>
         <w:t>§3</w:t>
       </w:r>
@@ -502,45 +756,94 @@
         <w:ind w:left="426" w:hanging="426"/>
         <w:jc w:val="both"/>
         <w:rPr>
-          <w:rFonts w:ascii="Times New Roman" w:hAnsi="Times New Roman"/>
-          <w:i/>
-        </w:rPr>
-      </w:pPr>
-      <w:r>
-        <w:rPr>
-          <w:rFonts w:ascii="Times New Roman" w:hAnsi="Times New Roman"/>
-          <w:i/>
+          <w:rFonts w:ascii="Comic Sans MS" w:hAnsi="Comic Sans MS"/>
+          <w:i/>
+          <w:sz w:val="20"/>
+          <w:szCs w:val="20"/>
+        </w:rPr>
+      </w:pPr>
+      <w:r>
+        <w:rPr>
+          <w:rFonts w:ascii="Comic Sans MS" w:hAnsi="Comic Sans MS"/>
+          <w:i/>
+          <w:sz w:val="20"/>
+          <w:szCs w:val="20"/>
         </w:rPr>
         <w:t>Żłobek Niepubliczny „Kubusiowy Raj” pracuje przez cały rok w godzinach od 6.45 do 18.00</w:t>
       </w:r>
       <w:r>
         <w:rPr>
-          <w:rFonts w:ascii="Times New Roman" w:hAnsi="Times New Roman"/>
-          <w:i/>
+          <w:rFonts w:ascii="Comic Sans MS" w:hAnsi="Comic Sans MS"/>
+          <w:i/>
+          <w:sz w:val="20"/>
+          <w:szCs w:val="20"/>
         </w:rPr>
         <w:br/>
       </w:r>
       <w:r>
         <w:rPr>
-          <w:rFonts w:ascii="Times New Roman" w:hAnsi="Times New Roman"/>
-          <w:i/>
+          <w:rFonts w:ascii="Comic Sans MS" w:hAnsi="Comic Sans MS"/>
+          <w:i/>
+          <w:sz w:val="20"/>
+          <w:szCs w:val="20"/>
         </w:rPr>
         <w:t xml:space="preserve"> w dni robocze od poniedziałku do piątku. W zależności od potrzeb rodziców godziny pracy mogą zostać dostosowane do ich indywidualnych wymagań, po uzyskaniu zgody właściciela żłobka.</w:t>
       </w:r>
     </w:p>
     <w:p>
       <w:pPr>
+        <w:ind w:left="426"/>
+        <w:jc w:val="both"/>
+        <w:rPr>
+          <w:rFonts w:ascii="Comic Sans MS" w:hAnsi="Comic Sans MS"/>
+          <w:i/>
+          <w:sz w:val="20"/>
+          <w:szCs w:val="20"/>
+        </w:rPr>
+      </w:pPr>
+    </w:p>
+    <w:p>
+      <w:pPr>
+        <w:ind w:left="426"/>
+        <w:jc w:val="both"/>
+        <w:rPr>
+          <w:rFonts w:ascii="Comic Sans MS" w:hAnsi="Comic Sans MS"/>
+          <w:i/>
+          <w:sz w:val="20"/>
+          <w:szCs w:val="20"/>
+        </w:rPr>
+      </w:pPr>
+    </w:p>
+    <w:p>
+      <w:pPr>
+        <w:ind w:left="426"/>
+        <w:jc w:val="both"/>
+        <w:rPr>
+          <w:rFonts w:ascii="Comic Sans MS" w:hAnsi="Comic Sans MS"/>
+          <w:i/>
+          <w:sz w:val="20"/>
+          <w:szCs w:val="20"/>
+        </w:rPr>
+      </w:pPr>
+    </w:p>
+    <w:p>
+      <w:pPr>
         <w:jc w:val="center"/>
         <w:rPr>
-          <w:rFonts w:ascii="Times New Roman" w:hAnsi="Times New Roman"/>
-          <w:i/>
-        </w:rPr>
-      </w:pPr>
-      <w:r>
-        <w:rPr>
-          <w:rFonts w:ascii="Times New Roman" w:hAnsi="Times New Roman"/>
-          <w:i/>
-        </w:rPr>
+          <w:rFonts w:ascii="Comic Sans MS" w:hAnsi="Comic Sans MS"/>
+          <w:i/>
+          <w:sz w:val="20"/>
+          <w:szCs w:val="20"/>
+        </w:rPr>
+      </w:pPr>
+      <w:r>
+        <w:rPr>
+          <w:rFonts w:ascii="Comic Sans MS" w:hAnsi="Comic Sans MS"/>
+          <w:i/>
+          <w:sz w:val="20"/>
+          <w:szCs w:val="20"/>
+        </w:rPr>
+        <w:lastRenderedPageBreak/>
         <w:t>§4</w:t>
       </w:r>
     </w:p>
@@ -549,14 +852,18 @@
         <w:ind w:left="426"/>
         <w:jc w:val="both"/>
         <w:rPr>
-          <w:rFonts w:ascii="Times New Roman" w:hAnsi="Times New Roman"/>
-          <w:i/>
-        </w:rPr>
-      </w:pPr>
-      <w:r>
-        <w:rPr>
-          <w:rFonts w:ascii="Times New Roman" w:hAnsi="Times New Roman"/>
-          <w:i/>
+          <w:rFonts w:ascii="Comic Sans MS" w:hAnsi="Comic Sans MS"/>
+          <w:i/>
+          <w:sz w:val="20"/>
+          <w:szCs w:val="20"/>
+        </w:rPr>
+      </w:pPr>
+      <w:r>
+        <w:rPr>
+          <w:rFonts w:ascii="Comic Sans MS" w:hAnsi="Comic Sans MS"/>
+          <w:i/>
+          <w:sz w:val="20"/>
+          <w:szCs w:val="20"/>
         </w:rPr>
         <w:t>W ramach opłaty stałej dziecko uczęszczać może do żłobka przez 5 dni w tygodniu w godzinach od 6.45 do 18.00.</w:t>
       </w:r>
@@ -565,14 +872,18 @@
       <w:pPr>
         <w:jc w:val="center"/>
         <w:rPr>
-          <w:rFonts w:ascii="Times New Roman" w:hAnsi="Times New Roman"/>
-          <w:i/>
-        </w:rPr>
-      </w:pPr>
-      <w:r>
-        <w:rPr>
-          <w:rFonts w:ascii="Times New Roman" w:hAnsi="Times New Roman"/>
-          <w:i/>
+          <w:rFonts w:ascii="Comic Sans MS" w:hAnsi="Comic Sans MS"/>
+          <w:i/>
+          <w:sz w:val="20"/>
+          <w:szCs w:val="20"/>
+        </w:rPr>
+      </w:pPr>
+      <w:r>
+        <w:rPr>
+          <w:rFonts w:ascii="Comic Sans MS" w:hAnsi="Comic Sans MS"/>
+          <w:i/>
+          <w:sz w:val="20"/>
+          <w:szCs w:val="20"/>
         </w:rPr>
         <w:t>§5</w:t>
       </w:r>
@@ -586,65 +897,65 @@
         <w:ind w:left="426" w:hanging="426"/>
         <w:jc w:val="both"/>
         <w:rPr>
-          <w:rFonts w:ascii="Times New Roman" w:hAnsi="Times New Roman"/>
-          <w:i/>
-        </w:rPr>
-      </w:pPr>
-      <w:r>
-        <w:rPr>
-          <w:rFonts w:ascii="Times New Roman" w:hAnsi="Times New Roman"/>
-          <w:i/>
-        </w:rPr>
-        <w:t xml:space="preserve">Opłata stała za pobyt dziecka w żłobku wynosi 1000 złotych miesięcznie i nie podlega zwrotowi </w:t>
-      </w:r>
-      <w:r>
-        <w:rPr>
-          <w:rFonts w:ascii="Times New Roman" w:hAnsi="Times New Roman"/>
-          <w:i/>
+          <w:rFonts w:ascii="Comic Sans MS" w:hAnsi="Comic Sans MS"/>
+          <w:i/>
+          <w:sz w:val="20"/>
+          <w:szCs w:val="20"/>
+        </w:rPr>
+      </w:pPr>
+      <w:r>
+        <w:rPr>
+          <w:rFonts w:ascii="Comic Sans MS" w:hAnsi="Comic Sans MS"/>
+          <w:i/>
+          <w:sz w:val="20"/>
+          <w:szCs w:val="20"/>
+        </w:rPr>
+        <w:t>Opłata stała za po</w:t>
+      </w:r>
+      <w:r>
+        <w:rPr>
+          <w:rFonts w:ascii="Comic Sans MS" w:hAnsi="Comic Sans MS"/>
+          <w:i/>
+          <w:sz w:val="20"/>
+          <w:szCs w:val="20"/>
+        </w:rPr>
+        <w:t>byt dziecka w żłobku wynosi 950</w:t>
+      </w:r>
+      <w:r>
+        <w:rPr>
+          <w:rFonts w:ascii="Comic Sans MS" w:hAnsi="Comic Sans MS"/>
+          <w:i/>
+          <w:sz w:val="20"/>
+          <w:szCs w:val="20"/>
+        </w:rPr>
+        <w:t xml:space="preserve"> złotych miesięcznie i nie podlega zwrotowi </w:t>
+      </w:r>
+      <w:r>
+        <w:rPr>
+          <w:rFonts w:ascii="Comic Sans MS" w:hAnsi="Comic Sans MS"/>
+          <w:i/>
+          <w:sz w:val="20"/>
+          <w:szCs w:val="20"/>
         </w:rPr>
         <w:br/>
       </w:r>
       <w:r>
         <w:rPr>
-          <w:rFonts w:ascii="Times New Roman" w:hAnsi="Times New Roman"/>
-          <w:i/>
-        </w:rPr>
-        <w:t xml:space="preserve">w przypadku choroby lub urlopowania dziecka. Istnieje możliwość odliczenia części opłaty </w:t>
-      </w:r>
-      <w:r>
-        <w:rPr>
-          <w:rFonts w:ascii="Times New Roman" w:hAnsi="Times New Roman"/>
-          <w:i/>
-        </w:rPr>
-        <w:br/>
-      </w:r>
-      <w:r>
-        <w:rPr>
-          <w:rFonts w:ascii="Times New Roman" w:hAnsi="Times New Roman"/>
-          <w:i/>
-        </w:rPr>
-        <w:t>w przypadku</w:t>
-      </w:r>
-      <w:r>
-        <w:rPr>
-          <w:rFonts w:ascii="Times New Roman" w:hAnsi="Times New Roman"/>
-          <w:i/>
-        </w:rPr>
-        <w:t>,</w:t>
-      </w:r>
-      <w:r>
-        <w:rPr>
-          <w:rFonts w:ascii="Times New Roman" w:hAnsi="Times New Roman"/>
-          <w:i/>
-        </w:rPr>
-        <w:t xml:space="preserve"> gdy dziecko nie uczęszcza do żłobka </w:t>
-      </w:r>
-      <w:r>
-        <w:rPr>
-          <w:rFonts w:ascii="Times New Roman" w:hAnsi="Times New Roman"/>
-          <w:i/>
-        </w:rPr>
-        <w:t>co najmniej tydzień.</w:t>
+          <w:rFonts w:ascii="Comic Sans MS" w:hAnsi="Comic Sans MS"/>
+          <w:i/>
+          <w:sz w:val="20"/>
+          <w:szCs w:val="20"/>
+        </w:rPr>
+        <w:t>w przypadku choroby. Istnieje jednorazowa ulga w kwocie 50% ceny, jeśli dziecko nie będzie uczęszczało do placówki dłużej niż 10 dni, po wcześniejszym poinformowaniu Dyrektora placówki</w:t>
+      </w:r>
+      <w:r>
+        <w:rPr>
+          <w:rFonts w:ascii="Comic Sans MS" w:hAnsi="Comic Sans MS"/>
+          <w:i/>
+          <w:sz w:val="20"/>
+          <w:szCs w:val="20"/>
+        </w:rPr>
+        <w:t>.</w:t>
       </w:r>
     </w:p>
     <w:p>
@@ -656,35 +967,27 @@
         <w:ind w:left="426" w:hanging="426"/>
         <w:jc w:val="both"/>
         <w:rPr>
-          <w:rFonts w:ascii="Times New Roman" w:hAnsi="Times New Roman"/>
-          <w:i/>
-        </w:rPr>
-      </w:pPr>
-      <w:r>
-        <w:rPr>
-          <w:rFonts w:ascii="Times New Roman" w:hAnsi="Times New Roman"/>
-          <w:i/>
-        </w:rPr>
-        <w:t xml:space="preserve">Opłata za pobyt dziecka w żłobku pobierana jest z góry, do 5 dnia każdego miesiąca przelewem na rachunek bankowy </w:t>
-      </w:r>
-      <w:r>
-        <w:rPr>
-          <w:rFonts w:ascii="Times New Roman" w:hAnsi="Times New Roman"/>
-          <w:i/>
-        </w:rPr>
-        <w:t xml:space="preserve">IDEA </w:t>
-      </w:r>
-      <w:r>
-        <w:rPr>
-          <w:rFonts w:ascii="Times New Roman" w:hAnsi="Times New Roman"/>
-          <w:i/>
-        </w:rPr>
-        <w:t>BANK S.A. nr. rachunku: 13 1950 0001 2006 0279 0756 0002</w:t>
-      </w:r>
-      <w:r>
-        <w:rPr>
-          <w:rFonts w:ascii="Times New Roman" w:hAnsi="Times New Roman"/>
-          <w:i/>
+          <w:rFonts w:ascii="Comic Sans MS" w:hAnsi="Comic Sans MS"/>
+          <w:i/>
+          <w:sz w:val="20"/>
+          <w:szCs w:val="20"/>
+        </w:rPr>
+      </w:pPr>
+      <w:r>
+        <w:rPr>
+          <w:rFonts w:ascii="Comic Sans MS" w:hAnsi="Comic Sans MS"/>
+          <w:i/>
+          <w:sz w:val="20"/>
+          <w:szCs w:val="20"/>
+        </w:rPr>
+        <w:t>Opłata za pobyt dziecka w żłobku pobierana jest z góry, do 5 dnia każdego miesiąca przelewem na rachunek bankowy IDEA BANK S.A. nr. rachunku: 13 1950 0001 2006 0279 0756 0002</w:t>
+      </w:r>
+      <w:r>
+        <w:rPr>
+          <w:rFonts w:ascii="Comic Sans MS" w:hAnsi="Comic Sans MS"/>
+          <w:i/>
+          <w:sz w:val="20"/>
+          <w:szCs w:val="20"/>
         </w:rPr>
         <w:t>.</w:t>
       </w:r>
@@ -698,23 +1001,65 @@
         <w:ind w:left="426" w:hanging="426"/>
         <w:jc w:val="both"/>
         <w:rPr>
-          <w:rFonts w:ascii="Times New Roman" w:hAnsi="Times New Roman"/>
-          <w:i/>
-        </w:rPr>
-      </w:pPr>
-      <w:r>
-        <w:rPr>
-          <w:rFonts w:ascii="Times New Roman" w:hAnsi="Times New Roman"/>
-          <w:i/>
-        </w:rPr>
-        <w:t>Uiszczana jest także oplata wpisowa w wysokości 300 złotych w dniu zawarcia niniejszej umowy</w:t>
-      </w:r>
-      <w:r>
-        <w:rPr>
-          <w:rFonts w:ascii="Times New Roman" w:hAnsi="Times New Roman"/>
-          <w:i/>
-        </w:rPr>
-        <w:t>. Jest to jednorazowa i bezzwrotna opłata gwarantująca rezerwację miejsca na cały okres pobytu dziecka, zakupu niezbędnika maluszka, oraz jego całodobowe ubezpieczenie .</w:t>
+          <w:rFonts w:ascii="Comic Sans MS" w:hAnsi="Comic Sans MS"/>
+          <w:i/>
+          <w:sz w:val="20"/>
+          <w:szCs w:val="20"/>
+        </w:rPr>
+      </w:pPr>
+      <w:r>
+        <w:rPr>
+          <w:rFonts w:ascii="Comic Sans MS" w:hAnsi="Comic Sans MS"/>
+          <w:i/>
+          <w:sz w:val="20"/>
+          <w:szCs w:val="20"/>
+        </w:rPr>
+        <w:t>Uiszczana jest także oplata wpisowa w wysokości 3</w:t>
+      </w:r>
+      <w:r>
+        <w:rPr>
+          <w:rFonts w:ascii="Comic Sans MS" w:hAnsi="Comic Sans MS"/>
+          <w:i/>
+          <w:sz w:val="20"/>
+          <w:szCs w:val="20"/>
+        </w:rPr>
+        <w:t>5</w:t>
+      </w:r>
+      <w:r>
+        <w:rPr>
+          <w:rFonts w:ascii="Comic Sans MS" w:hAnsi="Comic Sans MS"/>
+          <w:i/>
+          <w:sz w:val="20"/>
+          <w:szCs w:val="20"/>
+        </w:rPr>
+        <w:t>0 złotych w dniu zawarcia niniejszej umowy</w:t>
+      </w:r>
+      <w:r>
+        <w:rPr>
+          <w:rFonts w:ascii="Comic Sans MS" w:hAnsi="Comic Sans MS"/>
+          <w:i/>
+          <w:sz w:val="20"/>
+          <w:szCs w:val="20"/>
+        </w:rPr>
+        <w:t>. Jest to jednorazowa i bezzwrotna opłata gwarantująca rezerwację miejsca na cały okres pobytu dziecka,</w:t>
+      </w:r>
+      <w:r>
+        <w:rPr>
+          <w:rFonts w:ascii="Comic Sans MS" w:hAnsi="Comic Sans MS"/>
+          <w:i/>
+          <w:sz w:val="20"/>
+          <w:szCs w:val="20"/>
+        </w:rPr>
+        <w:t xml:space="preserve"> zakupu niezbędnika maluszka</w:t>
+      </w:r>
+      <w:r>
+        <w:rPr>
+          <w:rFonts w:ascii="Comic Sans MS" w:hAnsi="Comic Sans MS"/>
+          <w:i/>
+          <w:sz w:val="20"/>
+          <w:szCs w:val="20"/>
+        </w:rPr>
+        <w:t>.</w:t>
       </w:r>
     </w:p>
     <w:p>
@@ -726,14 +1071,18 @@
         <w:ind w:left="426" w:hanging="426"/>
         <w:jc w:val="both"/>
         <w:rPr>
-          <w:rFonts w:ascii="Times New Roman" w:hAnsi="Times New Roman"/>
-          <w:i/>
-        </w:rPr>
-      </w:pPr>
-      <w:r>
-        <w:rPr>
-          <w:rFonts w:ascii="Times New Roman" w:hAnsi="Times New Roman"/>
-          <w:i/>
+          <w:rFonts w:ascii="Comic Sans MS" w:hAnsi="Comic Sans MS"/>
+          <w:i/>
+          <w:sz w:val="20"/>
+          <w:szCs w:val="20"/>
+        </w:rPr>
+      </w:pPr>
+      <w:r>
+        <w:rPr>
+          <w:rFonts w:ascii="Comic Sans MS" w:hAnsi="Comic Sans MS"/>
+          <w:i/>
+          <w:sz w:val="20"/>
+          <w:szCs w:val="20"/>
         </w:rPr>
         <w:t>W ramach opłaty stałej zawarte są następujące usługi:</w:t>
       </w:r>
@@ -746,28 +1095,36 @@
           <w:numId w:val="3"/>
         </w:numPr>
         <w:rPr>
-          <w:rFonts w:ascii="Times New Roman" w:hAnsi="Times New Roman"/>
-          <w:i/>
-        </w:rPr>
-      </w:pPr>
-      <w:r>
-        <w:rPr>
-          <w:rFonts w:ascii="Times New Roman" w:hAnsi="Times New Roman"/>
-          <w:i/>
+          <w:rFonts w:ascii="Comic Sans MS" w:hAnsi="Comic Sans MS"/>
+          <w:i/>
+          <w:sz w:val="20"/>
+          <w:szCs w:val="20"/>
+        </w:rPr>
+      </w:pPr>
+      <w:r>
+        <w:rPr>
+          <w:rFonts w:ascii="Comic Sans MS" w:hAnsi="Comic Sans MS"/>
+          <w:i/>
+          <w:sz w:val="20"/>
+          <w:szCs w:val="20"/>
         </w:rPr>
         <w:t xml:space="preserve"> fachowa i profesjonalna opieka nad Państwa dziećmi</w:t>
       </w:r>
       <w:r>
         <w:rPr>
-          <w:rFonts w:ascii="Times New Roman" w:hAnsi="Times New Roman"/>
-          <w:i/>
+          <w:rFonts w:ascii="Comic Sans MS" w:hAnsi="Comic Sans MS"/>
+          <w:i/>
+          <w:sz w:val="20"/>
+          <w:szCs w:val="20"/>
         </w:rPr>
         <w:t xml:space="preserve"> od 5 miesiąca do 3 roku</w:t>
       </w:r>
       <w:r>
         <w:rPr>
-          <w:rFonts w:ascii="Times New Roman" w:hAnsi="Times New Roman"/>
-          <w:i/>
+          <w:rFonts w:ascii="Comic Sans MS" w:hAnsi="Comic Sans MS"/>
+          <w:i/>
+          <w:sz w:val="20"/>
+          <w:szCs w:val="20"/>
         </w:rPr>
         <w:t xml:space="preserve"> w godzinach pracy żłobka od poniedziałku do piątku</w:t>
       </w:r>
@@ -780,23 +1137,20 @@
           <w:numId w:val="3"/>
         </w:numPr>
         <w:rPr>
-          <w:rFonts w:ascii="Times New Roman" w:hAnsi="Times New Roman"/>
-          <w:i/>
-        </w:rPr>
-      </w:pPr>
-      <w:r>
-        <w:rPr>
-          <w:rFonts w:ascii="Times New Roman" w:hAnsi="Times New Roman"/>
-          <w:i/>
-        </w:rPr>
-        <w:t>o</w:t>
-      </w:r>
-      <w:r>
-        <w:rPr>
-          <w:rFonts w:ascii="Times New Roman" w:hAnsi="Times New Roman"/>
-          <w:i/>
-        </w:rPr>
-        <w:t>pieka logopedy i psychologa</w:t>
+          <w:rFonts w:ascii="Comic Sans MS" w:hAnsi="Comic Sans MS"/>
+          <w:i/>
+          <w:sz w:val="20"/>
+          <w:szCs w:val="20"/>
+        </w:rPr>
+      </w:pPr>
+      <w:r>
+        <w:rPr>
+          <w:rFonts w:ascii="Comic Sans MS" w:hAnsi="Comic Sans MS"/>
+          <w:i/>
+          <w:sz w:val="20"/>
+          <w:szCs w:val="20"/>
+        </w:rPr>
+        <w:t>zajęcia muzyczne</w:t>
       </w:r>
     </w:p>
     <w:p>
@@ -807,16 +1161,20 @@
           <w:numId w:val="3"/>
         </w:numPr>
         <w:rPr>
-          <w:rFonts w:ascii="Times New Roman" w:hAnsi="Times New Roman"/>
-          <w:i/>
-        </w:rPr>
-      </w:pPr>
-      <w:r>
-        <w:rPr>
-          <w:rFonts w:ascii="Times New Roman" w:hAnsi="Times New Roman"/>
-          <w:i/>
-        </w:rPr>
-        <w:t>zajęcia muzyczne</w:t>
+          <w:rFonts w:ascii="Comic Sans MS" w:hAnsi="Comic Sans MS"/>
+          <w:i/>
+          <w:sz w:val="20"/>
+          <w:szCs w:val="20"/>
+        </w:rPr>
+      </w:pPr>
+      <w:r>
+        <w:rPr>
+          <w:rFonts w:ascii="Comic Sans MS" w:hAnsi="Comic Sans MS"/>
+          <w:i/>
+          <w:sz w:val="20"/>
+          <w:szCs w:val="20"/>
+        </w:rPr>
+        <w:t>zajęcia ruchowe</w:t>
       </w:r>
     </w:p>
     <w:p>
@@ -827,16 +1185,20 @@
           <w:numId w:val="3"/>
         </w:numPr>
         <w:rPr>
-          <w:rFonts w:ascii="Times New Roman" w:hAnsi="Times New Roman"/>
-          <w:i/>
-        </w:rPr>
-      </w:pPr>
-      <w:r>
-        <w:rPr>
-          <w:rFonts w:ascii="Times New Roman" w:hAnsi="Times New Roman"/>
-          <w:i/>
-        </w:rPr>
-        <w:t>zajęcia ruchowe</w:t>
+          <w:rFonts w:ascii="Comic Sans MS" w:hAnsi="Comic Sans MS"/>
+          <w:i/>
+          <w:sz w:val="20"/>
+          <w:szCs w:val="20"/>
+        </w:rPr>
+      </w:pPr>
+      <w:r>
+        <w:rPr>
+          <w:rFonts w:ascii="Comic Sans MS" w:hAnsi="Comic Sans MS"/>
+          <w:i/>
+          <w:sz w:val="20"/>
+          <w:szCs w:val="20"/>
+        </w:rPr>
+        <w:t>warsztaty malarskie</w:t>
       </w:r>
     </w:p>
     <w:p>
@@ -847,34 +1209,18 @@
           <w:numId w:val="3"/>
         </w:numPr>
         <w:rPr>
-          <w:rFonts w:ascii="Times New Roman" w:hAnsi="Times New Roman"/>
-          <w:i/>
-        </w:rPr>
-      </w:pPr>
-      <w:r>
-        <w:rPr>
-          <w:rFonts w:ascii="Times New Roman" w:hAnsi="Times New Roman"/>
-          <w:i/>
-        </w:rPr>
-        <w:t>warsztaty malarskie</w:t>
-      </w:r>
-    </w:p>
-    <w:p>
-      <w:pPr>
-        <w:pStyle w:val="Akapitzlist"/>
-        <w:numPr>
-          <w:ilvl w:val="0"/>
-          <w:numId w:val="3"/>
-        </w:numPr>
-        <w:rPr>
-          <w:rFonts w:ascii="Times New Roman" w:hAnsi="Times New Roman"/>
-          <w:i/>
-        </w:rPr>
-      </w:pPr>
-      <w:r>
-        <w:rPr>
-          <w:rFonts w:ascii="Times New Roman" w:hAnsi="Times New Roman"/>
-          <w:i/>
+          <w:rFonts w:ascii="Comic Sans MS" w:hAnsi="Comic Sans MS"/>
+          <w:i/>
+          <w:sz w:val="20"/>
+          <w:szCs w:val="20"/>
+        </w:rPr>
+      </w:pPr>
+      <w:r>
+        <w:rPr>
+          <w:rFonts w:ascii="Comic Sans MS" w:hAnsi="Comic Sans MS"/>
+          <w:i/>
+          <w:sz w:val="20"/>
+          <w:szCs w:val="20"/>
         </w:rPr>
         <w:t>zabawy edukacyjne</w:t>
       </w:r>
@@ -883,8 +1229,10 @@
       <w:pPr>
         <w:pStyle w:val="Akapitzlist"/>
         <w:rPr>
-          <w:rFonts w:ascii="Times New Roman" w:hAnsi="Times New Roman"/>
-          <w:i/>
+          <w:rFonts w:ascii="Comic Sans MS" w:hAnsi="Comic Sans MS"/>
+          <w:i/>
+          <w:sz w:val="20"/>
+          <w:szCs w:val="20"/>
         </w:rPr>
       </w:pPr>
     </w:p>
@@ -894,14 +1242,18 @@
         <w:ind w:left="0"/>
         <w:jc w:val="center"/>
         <w:rPr>
-          <w:rFonts w:ascii="Times New Roman" w:hAnsi="Times New Roman"/>
-          <w:i/>
-        </w:rPr>
-      </w:pPr>
-      <w:r>
-        <w:rPr>
-          <w:rFonts w:ascii="Times New Roman" w:hAnsi="Times New Roman"/>
-          <w:i/>
+          <w:rFonts w:ascii="Comic Sans MS" w:hAnsi="Comic Sans MS"/>
+          <w:i/>
+          <w:sz w:val="20"/>
+          <w:szCs w:val="20"/>
+        </w:rPr>
+      </w:pPr>
+      <w:r>
+        <w:rPr>
+          <w:rFonts w:ascii="Comic Sans MS" w:hAnsi="Comic Sans MS"/>
+          <w:i/>
+          <w:sz w:val="20"/>
+          <w:szCs w:val="20"/>
         </w:rPr>
         <w:t>§6</w:t>
       </w:r>
@@ -912,8 +1264,10 @@
         <w:ind w:left="0"/>
         <w:jc w:val="center"/>
         <w:rPr>
-          <w:rFonts w:ascii="Times New Roman" w:hAnsi="Times New Roman"/>
-          <w:i/>
+          <w:rFonts w:ascii="Comic Sans MS" w:hAnsi="Comic Sans MS"/>
+          <w:i/>
+          <w:sz w:val="20"/>
+          <w:szCs w:val="20"/>
         </w:rPr>
       </w:pPr>
     </w:p>
@@ -927,28 +1281,36 @@
         <w:ind w:left="426" w:hanging="426"/>
         <w:jc w:val="both"/>
         <w:rPr>
-          <w:rFonts w:ascii="Times New Roman" w:hAnsi="Times New Roman"/>
-          <w:i/>
-        </w:rPr>
-      </w:pPr>
-      <w:r>
-        <w:rPr>
-          <w:rFonts w:ascii="Times New Roman" w:hAnsi="Times New Roman"/>
-          <w:i/>
+          <w:rFonts w:ascii="Comic Sans MS" w:hAnsi="Comic Sans MS"/>
+          <w:i/>
+          <w:sz w:val="20"/>
+          <w:szCs w:val="20"/>
+        </w:rPr>
+      </w:pPr>
+      <w:r>
+        <w:rPr>
+          <w:rFonts w:ascii="Comic Sans MS" w:hAnsi="Comic Sans MS"/>
+          <w:i/>
+          <w:sz w:val="20"/>
+          <w:szCs w:val="20"/>
         </w:rPr>
         <w:t xml:space="preserve">Żłobek zapewnia w ramach opłaty dodatkowej wyżywienie dla dzieci, składające się z czterech posiłków. Stawka </w:t>
       </w:r>
       <w:r>
         <w:rPr>
-          <w:rFonts w:ascii="Times New Roman" w:hAnsi="Times New Roman"/>
-          <w:i/>
+          <w:rFonts w:ascii="Comic Sans MS" w:hAnsi="Comic Sans MS"/>
+          <w:i/>
+          <w:sz w:val="20"/>
+          <w:szCs w:val="20"/>
         </w:rPr>
         <w:t>żywieniowa całodzienna wynosi 12</w:t>
       </w:r>
       <w:r>
         <w:rPr>
-          <w:rFonts w:ascii="Times New Roman" w:hAnsi="Times New Roman"/>
-          <w:i/>
+          <w:rFonts w:ascii="Comic Sans MS" w:hAnsi="Comic Sans MS"/>
+          <w:i/>
+          <w:sz w:val="20"/>
+          <w:szCs w:val="20"/>
         </w:rPr>
         <w:t xml:space="preserve"> złotych. </w:t>
       </w:r>
@@ -958,8 +1320,10 @@
         <w:pStyle w:val="Akapitzlist"/>
         <w:jc w:val="both"/>
         <w:rPr>
-          <w:rFonts w:ascii="Times New Roman" w:hAnsi="Times New Roman"/>
-          <w:i/>
+          <w:rFonts w:ascii="Comic Sans MS" w:hAnsi="Comic Sans MS"/>
+          <w:i/>
+          <w:sz w:val="20"/>
+          <w:szCs w:val="20"/>
         </w:rPr>
       </w:pPr>
     </w:p>
@@ -973,14 +1337,18 @@
         <w:ind w:left="426" w:hanging="426"/>
         <w:jc w:val="both"/>
         <w:rPr>
-          <w:rFonts w:ascii="Times New Roman" w:hAnsi="Times New Roman"/>
-          <w:i/>
-        </w:rPr>
-      </w:pPr>
-      <w:r>
-        <w:rPr>
-          <w:rFonts w:ascii="Times New Roman" w:hAnsi="Times New Roman"/>
-          <w:i/>
+          <w:rFonts w:ascii="Comic Sans MS" w:hAnsi="Comic Sans MS"/>
+          <w:i/>
+          <w:sz w:val="20"/>
+          <w:szCs w:val="20"/>
+        </w:rPr>
+      </w:pPr>
+      <w:r>
+        <w:rPr>
+          <w:rFonts w:ascii="Comic Sans MS" w:hAnsi="Comic Sans MS"/>
+          <w:i/>
+          <w:sz w:val="20"/>
+          <w:szCs w:val="20"/>
         </w:rPr>
         <w:t>Opłata za wyżywienie dziecka naliczana jest proporcjonalnie do ilości dni, w których dziecko było żywione.</w:t>
       </w:r>
@@ -991,8 +1359,10 @@
         <w:ind w:left="0"/>
         <w:jc w:val="both"/>
         <w:rPr>
-          <w:rFonts w:ascii="Times New Roman" w:hAnsi="Times New Roman"/>
-          <w:i/>
+          <w:rFonts w:ascii="Comic Sans MS" w:hAnsi="Comic Sans MS"/>
+          <w:i/>
+          <w:sz w:val="20"/>
+          <w:szCs w:val="20"/>
         </w:rPr>
       </w:pPr>
     </w:p>
@@ -1006,42 +1376,54 @@
         <w:ind w:left="426" w:hanging="426"/>
         <w:jc w:val="both"/>
         <w:rPr>
-          <w:rFonts w:ascii="Times New Roman" w:hAnsi="Times New Roman"/>
-          <w:i/>
-        </w:rPr>
-      </w:pPr>
-      <w:r>
-        <w:rPr>
-          <w:rFonts w:ascii="Times New Roman" w:hAnsi="Times New Roman"/>
-          <w:i/>
+          <w:rFonts w:ascii="Comic Sans MS" w:hAnsi="Comic Sans MS"/>
+          <w:i/>
+          <w:sz w:val="20"/>
+          <w:szCs w:val="20"/>
+        </w:rPr>
+      </w:pPr>
+      <w:r>
+        <w:rPr>
+          <w:rFonts w:ascii="Comic Sans MS" w:hAnsi="Comic Sans MS"/>
+          <w:i/>
+          <w:sz w:val="20"/>
+          <w:szCs w:val="20"/>
         </w:rPr>
         <w:t>O tym, że dziecko kolejnego dnia nie będzie korzystać z usług żłobka np. z powodu choroby lub innych przyczyn</w:t>
       </w:r>
       <w:r>
         <w:rPr>
-          <w:rFonts w:ascii="Times New Roman" w:hAnsi="Times New Roman"/>
-          <w:i/>
+          <w:rFonts w:ascii="Comic Sans MS" w:hAnsi="Comic Sans MS"/>
+          <w:i/>
+          <w:sz w:val="20"/>
+          <w:szCs w:val="20"/>
         </w:rPr>
         <w:t>,</w:t>
       </w:r>
       <w:r>
         <w:rPr>
-          <w:rFonts w:ascii="Times New Roman" w:hAnsi="Times New Roman"/>
-          <w:i/>
+          <w:rFonts w:ascii="Comic Sans MS" w:hAnsi="Comic Sans MS"/>
+          <w:i/>
+          <w:sz w:val="20"/>
+          <w:szCs w:val="20"/>
         </w:rPr>
         <w:t xml:space="preserve"> należy poinformować</w:t>
       </w:r>
       <w:r>
         <w:rPr>
-          <w:rFonts w:ascii="Times New Roman" w:hAnsi="Times New Roman"/>
-          <w:i/>
+          <w:rFonts w:ascii="Comic Sans MS" w:hAnsi="Comic Sans MS"/>
+          <w:i/>
+          <w:sz w:val="20"/>
+          <w:szCs w:val="20"/>
         </w:rPr>
         <w:t xml:space="preserve"> personel żłobka do godziny 07.3</w:t>
       </w:r>
       <w:r>
         <w:rPr>
-          <w:rFonts w:ascii="Times New Roman" w:hAnsi="Times New Roman"/>
-          <w:i/>
+          <w:rFonts w:ascii="Comic Sans MS" w:hAnsi="Comic Sans MS"/>
+          <w:i/>
+          <w:sz w:val="20"/>
+          <w:szCs w:val="20"/>
         </w:rPr>
         <w:t>0, aby firma cateringowa dostarczyła w danym dniu do żłobka odpowiednią ilość posiłków.</w:t>
       </w:r>
@@ -1049,11 +1431,50 @@
     <w:p>
       <w:pPr>
         <w:pStyle w:val="Akapitzlist"/>
+        <w:rPr>
+          <w:rFonts w:ascii="Comic Sans MS" w:hAnsi="Comic Sans MS"/>
+          <w:i/>
+          <w:sz w:val="20"/>
+          <w:szCs w:val="20"/>
+        </w:rPr>
+      </w:pPr>
+    </w:p>
+    <w:p>
+      <w:pPr>
+        <w:pStyle w:val="Akapitzlist"/>
+        <w:ind w:left="426"/>
+        <w:jc w:val="both"/>
+        <w:rPr>
+          <w:rFonts w:ascii="Comic Sans MS" w:hAnsi="Comic Sans MS"/>
+          <w:i/>
+          <w:sz w:val="20"/>
+          <w:szCs w:val="20"/>
+        </w:rPr>
+      </w:pPr>
+    </w:p>
+    <w:p>
+      <w:pPr>
+        <w:pStyle w:val="Akapitzlist"/>
+        <w:ind w:left="426"/>
+        <w:jc w:val="both"/>
+        <w:rPr>
+          <w:rFonts w:ascii="Comic Sans MS" w:hAnsi="Comic Sans MS"/>
+          <w:i/>
+          <w:sz w:val="20"/>
+          <w:szCs w:val="20"/>
+        </w:rPr>
+      </w:pPr>
+    </w:p>
+    <w:p>
+      <w:pPr>
+        <w:pStyle w:val="Akapitzlist"/>
         <w:ind w:left="0"/>
         <w:jc w:val="both"/>
         <w:rPr>
-          <w:rFonts w:ascii="Times New Roman" w:hAnsi="Times New Roman"/>
-          <w:i/>
+          <w:rFonts w:ascii="Comic Sans MS" w:hAnsi="Comic Sans MS"/>
+          <w:i/>
+          <w:sz w:val="20"/>
+          <w:szCs w:val="20"/>
         </w:rPr>
       </w:pPr>
     </w:p>
@@ -1063,14 +1484,18 @@
         <w:ind w:left="0"/>
         <w:jc w:val="center"/>
         <w:rPr>
-          <w:rFonts w:ascii="Times New Roman" w:hAnsi="Times New Roman"/>
-          <w:i/>
-        </w:rPr>
-      </w:pPr>
-      <w:r>
-        <w:rPr>
-          <w:rFonts w:ascii="Times New Roman" w:hAnsi="Times New Roman"/>
-          <w:i/>
+          <w:rFonts w:ascii="Comic Sans MS" w:hAnsi="Comic Sans MS"/>
+          <w:i/>
+          <w:sz w:val="20"/>
+          <w:szCs w:val="20"/>
+        </w:rPr>
+      </w:pPr>
+      <w:r>
+        <w:rPr>
+          <w:rFonts w:ascii="Comic Sans MS" w:hAnsi="Comic Sans MS"/>
+          <w:i/>
+          <w:sz w:val="20"/>
+          <w:szCs w:val="20"/>
         </w:rPr>
         <w:t>§7</w:t>
       </w:r>
@@ -1080,8 +1505,10 @@
         <w:pStyle w:val="Akapitzlist"/>
         <w:jc w:val="center"/>
         <w:rPr>
-          <w:rFonts w:ascii="Times New Roman" w:hAnsi="Times New Roman"/>
-          <w:i/>
+          <w:rFonts w:ascii="Comic Sans MS" w:hAnsi="Comic Sans MS"/>
+          <w:i/>
+          <w:sz w:val="20"/>
+          <w:szCs w:val="20"/>
         </w:rPr>
       </w:pPr>
     </w:p>
@@ -1091,21 +1518,27 @@
         <w:ind w:left="0"/>
         <w:jc w:val="both"/>
         <w:rPr>
-          <w:rFonts w:ascii="Times New Roman" w:hAnsi="Times New Roman"/>
-          <w:i/>
-        </w:rPr>
-      </w:pPr>
-      <w:r>
-        <w:rPr>
-          <w:rFonts w:ascii="Times New Roman" w:hAnsi="Times New Roman"/>
-          <w:i/>
+          <w:rFonts w:ascii="Comic Sans MS" w:hAnsi="Comic Sans MS"/>
+          <w:i/>
+          <w:sz w:val="20"/>
+          <w:szCs w:val="20"/>
+        </w:rPr>
+      </w:pPr>
+      <w:r>
+        <w:rPr>
+          <w:rFonts w:ascii="Comic Sans MS" w:hAnsi="Comic Sans MS"/>
+          <w:i/>
+          <w:sz w:val="20"/>
+          <w:szCs w:val="20"/>
         </w:rPr>
         <w:t xml:space="preserve">Odbiór dzieci możliwy jest tylko przez rodziców lub opiekunów. Dopuszcza się możliwość odbioru dziecka przez osoby pisemnie do tego upoważnione przez rodziców lub opiekunów </w:t>
       </w:r>
       <w:r>
         <w:rPr>
-          <w:rFonts w:ascii="Times New Roman" w:hAnsi="Times New Roman"/>
-          <w:i/>
+          <w:rFonts w:ascii="Comic Sans MS" w:hAnsi="Comic Sans MS"/>
+          <w:i/>
+          <w:sz w:val="20"/>
+          <w:szCs w:val="20"/>
         </w:rPr>
         <w:t>dziecka.</w:t>
       </w:r>
@@ -1116,14 +1549,18 @@
         <w:ind w:left="0"/>
         <w:jc w:val="center"/>
         <w:rPr>
-          <w:rFonts w:ascii="Times New Roman" w:hAnsi="Times New Roman"/>
-          <w:i/>
-        </w:rPr>
-      </w:pPr>
-      <w:r>
-        <w:rPr>
-          <w:rFonts w:ascii="Times New Roman" w:hAnsi="Times New Roman"/>
-          <w:i/>
+          <w:rFonts w:ascii="Comic Sans MS" w:hAnsi="Comic Sans MS"/>
+          <w:i/>
+          <w:sz w:val="20"/>
+          <w:szCs w:val="20"/>
+        </w:rPr>
+      </w:pPr>
+      <w:r>
+        <w:rPr>
+          <w:rFonts w:ascii="Comic Sans MS" w:hAnsi="Comic Sans MS"/>
+          <w:i/>
+          <w:sz w:val="20"/>
+          <w:szCs w:val="20"/>
         </w:rPr>
         <w:t>§8</w:t>
       </w:r>
@@ -1133,63 +1570,72 @@
         <w:pStyle w:val="Akapitzlist"/>
         <w:jc w:val="center"/>
         <w:rPr>
-          <w:rFonts w:ascii="Times New Roman" w:hAnsi="Times New Roman"/>
-          <w:i/>
-        </w:rPr>
-      </w:pPr>
-    </w:p>
-    <w:p>
-      <w:pPr>
-        <w:pStyle w:val="Akapitzlist"/>
+          <w:rFonts w:ascii="Comic Sans MS" w:hAnsi="Comic Sans MS"/>
+          <w:i/>
+          <w:sz w:val="20"/>
+          <w:szCs w:val="20"/>
+        </w:rPr>
+      </w:pPr>
+    </w:p>
+    <w:p>
+      <w:pPr>
+        <w:pStyle w:val="Akapitzlist"/>
+        <w:spacing w:after="0"/>
         <w:ind w:left="0"/>
         <w:jc w:val="both"/>
         <w:rPr>
-          <w:rFonts w:ascii="Times New Roman" w:hAnsi="Times New Roman"/>
-          <w:i/>
-        </w:rPr>
-      </w:pPr>
-      <w:r>
-        <w:rPr>
-          <w:rFonts w:ascii="Times New Roman" w:hAnsi="Times New Roman"/>
-          <w:i/>
+          <w:rFonts w:ascii="Comic Sans MS" w:hAnsi="Comic Sans MS"/>
+          <w:i/>
+          <w:sz w:val="20"/>
+          <w:szCs w:val="20"/>
+        </w:rPr>
+      </w:pPr>
+      <w:r>
+        <w:rPr>
+          <w:rFonts w:ascii="Comic Sans MS" w:hAnsi="Comic Sans MS"/>
+          <w:i/>
+          <w:sz w:val="20"/>
+          <w:szCs w:val="20"/>
         </w:rPr>
         <w:t>W razie nagłej choroby dziecka, zostanie mu udzielona pierwsza pomoc oraz natychmiast</w:t>
       </w:r>
       <w:r>
         <w:rPr>
-          <w:rFonts w:ascii="Times New Roman" w:hAnsi="Times New Roman"/>
-          <w:i/>
+          <w:rFonts w:ascii="Comic Sans MS" w:hAnsi="Comic Sans MS"/>
+          <w:i/>
+          <w:sz w:val="20"/>
+          <w:szCs w:val="20"/>
         </w:rPr>
         <w:br/>
       </w:r>
       <w:r>
         <w:rPr>
-          <w:rFonts w:ascii="Times New Roman" w:hAnsi="Times New Roman"/>
-          <w:i/>
+          <w:rFonts w:ascii="Comic Sans MS" w:hAnsi="Comic Sans MS"/>
+          <w:i/>
+          <w:sz w:val="20"/>
+          <w:szCs w:val="20"/>
         </w:rPr>
         <w:t xml:space="preserve"> o zaistniałym fakcie powiadomieni zostaną rodzice lub opiekunowie dziecka. Rodzice wyrażają zgodę na zastosowanie następujących ogólnodostępnych leków doraźnych (w przypadku gorączki, wymiotów itp.)</w:t>
       </w:r>
     </w:p>
     <w:p>
       <w:pPr>
-        <w:rPr>
-          <w:rFonts w:ascii="Times New Roman" w:hAnsi="Times New Roman"/>
-          <w:i/>
-        </w:rPr>
-      </w:pPr>
-      <w:r>
-        <w:rPr>
-          <w:rFonts w:ascii="Times New Roman" w:hAnsi="Times New Roman"/>
-          <w:i/>
-        </w:rPr>
-        <w:t>……………………………………………………………………………………………………………………………………………………………………………………………………………………………………………………………………………………………………………………………………………………………………………………………………………………………………………………………………………………</w:t>
-      </w:r>
-      <w:r>
-        <w:rPr>
-          <w:rFonts w:ascii="Times New Roman" w:hAnsi="Times New Roman"/>
-          <w:i/>
-        </w:rPr>
-        <w:t>……………………</w:t>
+        <w:spacing w:after="0"/>
+        <w:rPr>
+          <w:rFonts w:ascii="Comic Sans MS" w:hAnsi="Comic Sans MS"/>
+          <w:i/>
+          <w:sz w:val="20"/>
+          <w:szCs w:val="20"/>
+        </w:rPr>
+      </w:pPr>
+      <w:r>
+        <w:rPr>
+          <w:rFonts w:ascii="Comic Sans MS" w:hAnsi="Comic Sans MS"/>
+          <w:i/>
+          <w:sz w:val="20"/>
+          <w:szCs w:val="20"/>
+        </w:rPr>
+        <w:t>…………………………………………………………………………………………………………………………………………………………………………………………………………………………………………………………………………………………………………………………………………………………………………………………………………………………………………………………………………………………………………</w:t>
       </w:r>
     </w:p>
     <w:p>
@@ -1198,14 +1644,18 @@
         <w:ind w:left="0"/>
         <w:jc w:val="both"/>
         <w:rPr>
-          <w:rFonts w:ascii="Times New Roman" w:hAnsi="Times New Roman"/>
-          <w:i/>
-        </w:rPr>
-      </w:pPr>
-      <w:r>
-        <w:rPr>
-          <w:rFonts w:ascii="Times New Roman" w:hAnsi="Times New Roman"/>
-          <w:i/>
+          <w:rFonts w:ascii="Comic Sans MS" w:hAnsi="Comic Sans MS"/>
+          <w:i/>
+          <w:sz w:val="20"/>
+          <w:szCs w:val="20"/>
+        </w:rPr>
+      </w:pPr>
+      <w:r>
+        <w:rPr>
+          <w:rFonts w:ascii="Comic Sans MS" w:hAnsi="Comic Sans MS"/>
+          <w:i/>
+          <w:sz w:val="20"/>
+          <w:szCs w:val="20"/>
         </w:rPr>
         <w:t>Równocześnie rodzice oświadczają, że dziecko jest uczulone na następujące leki:</w:t>
       </w:r>
@@ -1213,23 +1663,30 @@
     <w:p>
       <w:pPr>
         <w:pStyle w:val="Akapitzlist"/>
+        <w:spacing w:after="0"/>
         <w:ind w:left="0"/>
         <w:rPr>
-          <w:rFonts w:ascii="Times New Roman" w:hAnsi="Times New Roman"/>
-          <w:i/>
-        </w:rPr>
-      </w:pPr>
-      <w:r>
-        <w:rPr>
-          <w:rFonts w:ascii="Times New Roman" w:hAnsi="Times New Roman"/>
-          <w:i/>
+          <w:rFonts w:ascii="Comic Sans MS" w:hAnsi="Comic Sans MS"/>
+          <w:i/>
+          <w:sz w:val="20"/>
+          <w:szCs w:val="20"/>
+        </w:rPr>
+      </w:pPr>
+      <w:r>
+        <w:rPr>
+          <w:rFonts w:ascii="Comic Sans MS" w:hAnsi="Comic Sans MS"/>
+          <w:i/>
+          <w:sz w:val="20"/>
+          <w:szCs w:val="20"/>
         </w:rPr>
         <w:t>………………………………………………………………………………………………………………………………………………………………………………………………………………………………………………………………………………………………………………………………………………………………………………………………………………………………………………………………</w:t>
       </w:r>
       <w:r>
         <w:rPr>
-          <w:rFonts w:ascii="Times New Roman" w:hAnsi="Times New Roman"/>
-          <w:i/>
+          <w:rFonts w:ascii="Comic Sans MS" w:hAnsi="Comic Sans MS"/>
+          <w:i/>
+          <w:sz w:val="20"/>
+          <w:szCs w:val="20"/>
         </w:rPr>
         <w:t>…………………………………………</w:t>
       </w:r>
@@ -1237,28 +1694,72 @@
     <w:p>
       <w:pPr>
         <w:pStyle w:val="Akapitzlist"/>
+        <w:spacing w:after="0"/>
         <w:ind w:left="0"/>
         <w:rPr>
-          <w:rFonts w:ascii="Times New Roman" w:hAnsi="Times New Roman"/>
-          <w:i/>
-        </w:rPr>
-      </w:pPr>
-    </w:p>
-    <w:p>
-      <w:pPr>
-        <w:pStyle w:val="Akapitzlist"/>
+          <w:rFonts w:ascii="Comic Sans MS" w:hAnsi="Comic Sans MS"/>
+          <w:i/>
+          <w:sz w:val="20"/>
+          <w:szCs w:val="20"/>
+        </w:rPr>
+      </w:pPr>
+      <w:r>
+        <w:rPr>
+          <w:rFonts w:ascii="Comic Sans MS" w:hAnsi="Comic Sans MS"/>
+          <w:i/>
+          <w:sz w:val="20"/>
+          <w:szCs w:val="20"/>
+        </w:rPr>
+        <w:t>Oraz następujące potrawy:</w:t>
+      </w:r>
+    </w:p>
+    <w:p>
+      <w:pPr>
+        <w:pStyle w:val="Akapitzlist"/>
+        <w:spacing w:after="0"/>
         <w:ind w:left="0"/>
         <w:rPr>
-          <w:rFonts w:ascii="Times New Roman" w:hAnsi="Times New Roman"/>
-          <w:i/>
-        </w:rPr>
-      </w:pPr>
-      <w:r>
-        <w:rPr>
-          <w:rFonts w:ascii="Times New Roman" w:hAnsi="Times New Roman"/>
-          <w:i/>
-        </w:rPr>
-        <w:t>Oraz następujące potrawy:</w:t>
+          <w:rFonts w:ascii="Comic Sans MS" w:hAnsi="Comic Sans MS"/>
+          <w:i/>
+          <w:sz w:val="20"/>
+          <w:szCs w:val="20"/>
+        </w:rPr>
+      </w:pPr>
+      <w:r>
+        <w:rPr>
+          <w:rFonts w:ascii="Comic Sans MS" w:hAnsi="Comic Sans MS"/>
+          <w:i/>
+          <w:sz w:val="20"/>
+          <w:szCs w:val="20"/>
+        </w:rPr>
+        <w:t>…………………………………………</w:t>
+      </w:r>
+      <w:r>
+        <w:rPr>
+          <w:rFonts w:ascii="Comic Sans MS" w:hAnsi="Comic Sans MS"/>
+          <w:i/>
+          <w:sz w:val="20"/>
+          <w:szCs w:val="20"/>
+        </w:rPr>
+        <w:t>………………………………………………………………………………</w:t>
+      </w:r>
+      <w:r>
+        <w:rPr>
+          <w:rFonts w:ascii="Comic Sans MS" w:hAnsi="Comic Sans MS"/>
+          <w:i/>
+          <w:sz w:val="20"/>
+          <w:szCs w:val="20"/>
+        </w:rPr>
+        <w:t>……………………………………………………………………………………………………………………………………………………………………………………………………………………………………………………………………………………………………………………………………………………………………………………………………………………………………………………</w:t>
+      </w:r>
+      <w:r>
+        <w:rPr>
+          <w:rFonts w:ascii="Comic Sans MS" w:hAnsi="Comic Sans MS"/>
+          <w:i/>
+          <w:sz w:val="20"/>
+          <w:szCs w:val="20"/>
+        </w:rPr>
+        <w:t>……………………………………………………</w:t>
       </w:r>
     </w:p>
     <w:p>
@@ -1266,95 +1767,60 @@
         <w:pStyle w:val="Akapitzlist"/>
         <w:ind w:left="0"/>
         <w:rPr>
-          <w:rFonts w:ascii="Times New Roman" w:hAnsi="Times New Roman"/>
-          <w:i/>
-        </w:rPr>
-      </w:pPr>
-      <w:r>
-        <w:rPr>
-          <w:rFonts w:ascii="Times New Roman" w:hAnsi="Times New Roman"/>
-          <w:i/>
+          <w:rFonts w:ascii="Comic Sans MS" w:hAnsi="Comic Sans MS"/>
+          <w:i/>
+          <w:sz w:val="20"/>
+          <w:szCs w:val="20"/>
+        </w:rPr>
+      </w:pPr>
+      <w:r>
+        <w:rPr>
+          <w:rFonts w:ascii="Comic Sans MS" w:hAnsi="Comic Sans MS"/>
+          <w:i/>
+          <w:sz w:val="20"/>
+          <w:szCs w:val="20"/>
+        </w:rPr>
+        <w:t>lub inne:</w:t>
+      </w:r>
+    </w:p>
+    <w:p>
+      <w:pPr>
+        <w:pStyle w:val="Akapitzlist"/>
+        <w:ind w:left="0"/>
+        <w:rPr>
+          <w:rFonts w:ascii="Comic Sans MS" w:hAnsi="Comic Sans MS"/>
+          <w:i/>
+          <w:sz w:val="20"/>
+          <w:szCs w:val="20"/>
+        </w:rPr>
+      </w:pPr>
+      <w:r>
+        <w:rPr>
+          <w:rFonts w:ascii="Comic Sans MS" w:hAnsi="Comic Sans MS"/>
+          <w:i/>
+          <w:sz w:val="20"/>
+          <w:szCs w:val="20"/>
+        </w:rPr>
+        <w:t>………………………………………………………………………………………………………………………………………………………………………………………………………………………………………………………………………………………………………………………………………………………………………………………………………………………………………………………………</w:t>
+      </w:r>
+      <w:r>
+        <w:rPr>
+          <w:rFonts w:ascii="Comic Sans MS" w:hAnsi="Comic Sans MS"/>
+          <w:i/>
+          <w:sz w:val="20"/>
+          <w:szCs w:val="20"/>
         </w:rPr>
         <w:t>…………………………………………</w:t>
       </w:r>
-      <w:r>
-        <w:rPr>
-          <w:rFonts w:ascii="Times New Roman" w:hAnsi="Times New Roman"/>
-          <w:i/>
-        </w:rPr>
-        <w:t>………………………………………………………………………………</w:t>
-      </w:r>
-      <w:r>
-        <w:rPr>
-          <w:rFonts w:ascii="Times New Roman" w:hAnsi="Times New Roman"/>
-          <w:i/>
-        </w:rPr>
-        <w:t>……………………………………………………………………………………………………………………………………………………………………………………………………………………………………………………………………………………………………………………………………………………………………………………………………………………………………………………</w:t>
-      </w:r>
-      <w:r>
-        <w:rPr>
-          <w:rFonts w:ascii="Times New Roman" w:hAnsi="Times New Roman"/>
-          <w:i/>
-        </w:rPr>
-        <w:t>……………………………………………………</w:t>
-      </w:r>
-    </w:p>
-    <w:p>
-      <w:pPr>
-        <w:pStyle w:val="Akapitzlist"/>
-        <w:rPr>
-          <w:rFonts w:ascii="Times New Roman" w:hAnsi="Times New Roman"/>
-          <w:i/>
-        </w:rPr>
-      </w:pPr>
-    </w:p>
-    <w:p>
-      <w:pPr>
-        <w:pStyle w:val="Akapitzlist"/>
-        <w:ind w:left="0"/>
-        <w:rPr>
-          <w:rFonts w:ascii="Times New Roman" w:hAnsi="Times New Roman"/>
-          <w:i/>
-        </w:rPr>
-      </w:pPr>
-      <w:r>
-        <w:rPr>
-          <w:rFonts w:ascii="Times New Roman" w:hAnsi="Times New Roman"/>
-          <w:i/>
-        </w:rPr>
-        <w:t>lub inne:</w:t>
-      </w:r>
-    </w:p>
-    <w:p>
-      <w:pPr>
-        <w:pStyle w:val="Akapitzlist"/>
-        <w:ind w:left="0"/>
-        <w:rPr>
-          <w:rFonts w:ascii="Times New Roman" w:hAnsi="Times New Roman"/>
-          <w:i/>
-        </w:rPr>
-      </w:pPr>
-      <w:r>
-        <w:rPr>
-          <w:rFonts w:ascii="Times New Roman" w:hAnsi="Times New Roman"/>
-          <w:i/>
-        </w:rPr>
-        <w:t>………………………………………………………………………………………………………………………………………………………………………………………………………………………………………………………………………………………………………………………………………………………………………………………………………………………………………………………………</w:t>
-      </w:r>
-      <w:r>
-        <w:rPr>
-          <w:rFonts w:ascii="Times New Roman" w:hAnsi="Times New Roman"/>
-          <w:i/>
-        </w:rPr>
-        <w:t>…………………………………………</w:t>
-      </w:r>
-    </w:p>
-    <w:p>
-      <w:pPr>
-        <w:pStyle w:val="Akapitzlist"/>
-        <w:rPr>
-          <w:rFonts w:ascii="Times New Roman" w:hAnsi="Times New Roman"/>
-          <w:i/>
+    </w:p>
+    <w:p>
+      <w:pPr>
+        <w:pStyle w:val="Akapitzlist"/>
+        <w:rPr>
+          <w:rFonts w:ascii="Comic Sans MS" w:hAnsi="Comic Sans MS"/>
+          <w:i/>
+          <w:sz w:val="20"/>
+          <w:szCs w:val="20"/>
         </w:rPr>
       </w:pPr>
     </w:p>
@@ -1364,14 +1830,18 @@
         <w:ind w:left="0"/>
         <w:jc w:val="center"/>
         <w:rPr>
-          <w:rFonts w:ascii="Times New Roman" w:hAnsi="Times New Roman"/>
-          <w:i/>
-        </w:rPr>
-      </w:pPr>
-      <w:r>
-        <w:rPr>
-          <w:rFonts w:ascii="Times New Roman" w:hAnsi="Times New Roman"/>
-          <w:i/>
+          <w:rFonts w:ascii="Comic Sans MS" w:hAnsi="Comic Sans MS"/>
+          <w:i/>
+          <w:sz w:val="20"/>
+          <w:szCs w:val="20"/>
+        </w:rPr>
+      </w:pPr>
+      <w:r>
+        <w:rPr>
+          <w:rFonts w:ascii="Comic Sans MS" w:hAnsi="Comic Sans MS"/>
+          <w:i/>
+          <w:sz w:val="20"/>
+          <w:szCs w:val="20"/>
         </w:rPr>
         <w:t>§9</w:t>
       </w:r>
@@ -1381,8 +1851,10 @@
         <w:pStyle w:val="Akapitzlist"/>
         <w:jc w:val="center"/>
         <w:rPr>
-          <w:rFonts w:ascii="Times New Roman" w:hAnsi="Times New Roman"/>
-          <w:i/>
+          <w:rFonts w:ascii="Comic Sans MS" w:hAnsi="Comic Sans MS"/>
+          <w:i/>
+          <w:sz w:val="20"/>
+          <w:szCs w:val="20"/>
         </w:rPr>
       </w:pPr>
     </w:p>
@@ -1396,25 +1868,53 @@
         <w:ind w:left="426" w:hanging="426"/>
         <w:jc w:val="both"/>
         <w:rPr>
-          <w:rFonts w:ascii="Times New Roman" w:hAnsi="Times New Roman"/>
-          <w:i/>
-        </w:rPr>
-      </w:pPr>
-      <w:r>
-        <w:rPr>
-          <w:rFonts w:ascii="Times New Roman" w:hAnsi="Times New Roman"/>
-          <w:i/>
-        </w:rPr>
-        <w:t>Osoby korzystające z usług żłobka w systemie godzinnego naliczania opłat za pobyt dziecka uiszczają opłatę 8 zł za każdą rozpoczętą godzinę pobytu dziecka w godzinach pracy placówki. Należność ta uiszczana jest po zakończeniu świadczenia usługi w danym dniu lub też, (jeśli dziecko korzysta częściej z usług żłobka) po zakończeniu danego tygodnia kalendarzowego podczas kolejnej wizyty dziecka w żłobku.</w:t>
-      </w:r>
-    </w:p>
-    <w:p>
-      <w:pPr>
-        <w:pStyle w:val="Akapitzlist"/>
-        <w:jc w:val="both"/>
-        <w:rPr>
-          <w:rFonts w:ascii="Times New Roman" w:hAnsi="Times New Roman"/>
-          <w:i/>
+          <w:rFonts w:ascii="Comic Sans MS" w:hAnsi="Comic Sans MS"/>
+          <w:i/>
+          <w:sz w:val="20"/>
+          <w:szCs w:val="20"/>
+        </w:rPr>
+      </w:pPr>
+      <w:r>
+        <w:rPr>
+          <w:rFonts w:ascii="Comic Sans MS" w:hAnsi="Comic Sans MS"/>
+          <w:i/>
+          <w:sz w:val="20"/>
+          <w:szCs w:val="20"/>
+        </w:rPr>
+        <w:t>Osoby korzystające z usług żłobka w systemie godzinnego naliczania opłat za pobyt dziecka uiszczają opłatę 8 zł za każdą rozpoczętą godzinę pobytu dziecka w godzinach pracy placówki. Należność ta uiszczana jest po zakończeniu świadczenia usługi w danym dniu lub też,</w:t>
+      </w:r>
+    </w:p>
+    <w:p>
+      <w:pPr>
+        <w:pStyle w:val="Akapitzlist"/>
+        <w:ind w:left="426"/>
+        <w:jc w:val="both"/>
+        <w:rPr>
+          <w:rFonts w:ascii="Comic Sans MS" w:hAnsi="Comic Sans MS"/>
+          <w:i/>
+          <w:sz w:val="20"/>
+          <w:szCs w:val="20"/>
+        </w:rPr>
+      </w:pPr>
+      <w:r>
+        <w:rPr>
+          <w:rFonts w:ascii="Comic Sans MS" w:hAnsi="Comic Sans MS"/>
+          <w:i/>
+          <w:sz w:val="20"/>
+          <w:szCs w:val="20"/>
+        </w:rPr>
+        <w:t xml:space="preserve"> (jeśli dziecko korzysta częściej z usług żłobka) po zakończeniu danego tygodnia kalendarzowego podczas kolejnej wizyty dziecka w żłobku.</w:t>
+      </w:r>
+    </w:p>
+    <w:p>
+      <w:pPr>
+        <w:pStyle w:val="Akapitzlist"/>
+        <w:jc w:val="both"/>
+        <w:rPr>
+          <w:rFonts w:ascii="Comic Sans MS" w:hAnsi="Comic Sans MS"/>
+          <w:i/>
+          <w:sz w:val="20"/>
+          <w:szCs w:val="20"/>
         </w:rPr>
       </w:pPr>
     </w:p>
@@ -1428,35 +1928,46 @@
         <w:ind w:left="426" w:hanging="426"/>
         <w:jc w:val="both"/>
         <w:rPr>
-          <w:rFonts w:ascii="Times New Roman" w:hAnsi="Times New Roman"/>
-          <w:i/>
-        </w:rPr>
-      </w:pPr>
-      <w:r>
-        <w:rPr>
-          <w:rFonts w:ascii="Times New Roman" w:hAnsi="Times New Roman"/>
-          <w:i/>
-        </w:rPr>
+          <w:rFonts w:ascii="Comic Sans MS" w:hAnsi="Comic Sans MS"/>
+          <w:i/>
+          <w:sz w:val="20"/>
+          <w:szCs w:val="20"/>
+        </w:rPr>
+      </w:pPr>
+      <w:r>
+        <w:rPr>
+          <w:rFonts w:ascii="Comic Sans MS" w:hAnsi="Comic Sans MS"/>
+          <w:i/>
+          <w:sz w:val="20"/>
+          <w:szCs w:val="20"/>
+        </w:rPr>
+        <w:lastRenderedPageBreak/>
         <w:t>Osoby korzystające z usług żłobka w systemie godzinnego naliczania opłat za pobyt dziecka</w:t>
       </w:r>
       <w:r>
         <w:rPr>
-          <w:rFonts w:ascii="Times New Roman" w:hAnsi="Times New Roman"/>
-          <w:i/>
+          <w:rFonts w:ascii="Comic Sans MS" w:hAnsi="Comic Sans MS"/>
+          <w:i/>
+          <w:sz w:val="20"/>
+          <w:szCs w:val="20"/>
         </w:rPr>
         <w:t>,</w:t>
       </w:r>
       <w:r>
         <w:rPr>
-          <w:rFonts w:ascii="Times New Roman" w:hAnsi="Times New Roman"/>
-          <w:i/>
+          <w:rFonts w:ascii="Comic Sans MS" w:hAnsi="Comic Sans MS"/>
+          <w:i/>
+          <w:sz w:val="20"/>
+          <w:szCs w:val="20"/>
         </w:rPr>
         <w:t xml:space="preserve"> dostarczają do placówki w czasie pobytu dziecka wyżywienie we własnym zakresie (podpisane słoiczki lub butelki)</w:t>
       </w:r>
       <w:r>
         <w:rPr>
-          <w:rFonts w:ascii="Times New Roman" w:hAnsi="Times New Roman"/>
-          <w:i/>
+          <w:rFonts w:ascii="Comic Sans MS" w:hAnsi="Comic Sans MS"/>
+          <w:i/>
+          <w:sz w:val="20"/>
+          <w:szCs w:val="20"/>
         </w:rPr>
         <w:t>.</w:t>
       </w:r>
@@ -1465,8 +1976,10 @@
       <w:pPr>
         <w:pStyle w:val="Akapitzlist"/>
         <w:rPr>
-          <w:rFonts w:ascii="Times New Roman" w:hAnsi="Times New Roman"/>
-          <w:i/>
+          <w:rFonts w:ascii="Comic Sans MS" w:hAnsi="Comic Sans MS"/>
+          <w:i/>
+          <w:sz w:val="20"/>
+          <w:szCs w:val="20"/>
         </w:rPr>
       </w:pPr>
     </w:p>
@@ -1480,48 +1993,407 @@
         <w:ind w:left="426" w:hanging="426"/>
         <w:jc w:val="both"/>
         <w:rPr>
-          <w:rFonts w:ascii="Times New Roman" w:hAnsi="Times New Roman"/>
-          <w:i/>
-        </w:rPr>
-      </w:pPr>
-      <w:r>
-        <w:rPr>
-          <w:rFonts w:ascii="Times New Roman" w:hAnsi="Times New Roman"/>
-          <w:i/>
-        </w:rPr>
-        <w:t xml:space="preserve">Istnieje możliwość zakupu dla dziecka posiłku w ramach korzystania z usług firmy cateringowej. W takim przypadku rodzic lub opiekun dziecka powinien dzień wcześniej poinformować żłobek, </w:t>
-      </w:r>
-      <w:r>
-        <w:rPr>
-          <w:rFonts w:ascii="Times New Roman" w:hAnsi="Times New Roman"/>
-          <w:i/>
+          <w:rFonts w:ascii="Comic Sans MS" w:hAnsi="Comic Sans MS"/>
+          <w:i/>
+          <w:sz w:val="20"/>
+          <w:szCs w:val="20"/>
+        </w:rPr>
+      </w:pPr>
+      <w:r>
+        <w:rPr>
+          <w:rFonts w:ascii="Comic Sans MS" w:hAnsi="Comic Sans MS"/>
+          <w:i/>
+          <w:sz w:val="20"/>
+          <w:szCs w:val="20"/>
+        </w:rPr>
+        <w:t xml:space="preserve">Istnieje możliwość zakupu dla dziecka posiłku w ramach korzystania z usług firmy cateringowej. W takim przypadku rodzic lub opiekun dziecka powinien dzień wcześniej poinformować żłobek, z jakiego posiłku dziecko będzie korzystać. Opłata za posiłki będzie naliczana zgodnie z cennikiem </w:t>
+      </w:r>
+      <w:r>
+        <w:rPr>
+          <w:rFonts w:ascii="Comic Sans MS" w:hAnsi="Comic Sans MS"/>
+          <w:i/>
+          <w:sz w:val="20"/>
+          <w:szCs w:val="20"/>
+        </w:rPr>
+        <w:t>12zł stawka żywieniowa całodzienna.</w:t>
+      </w:r>
+    </w:p>
+    <w:p>
+      <w:pPr>
+        <w:pStyle w:val="Akapitzlist"/>
+        <w:jc w:val="both"/>
+        <w:rPr>
+          <w:rFonts w:ascii="Comic Sans MS" w:hAnsi="Comic Sans MS"/>
+          <w:i/>
+          <w:sz w:val="20"/>
+          <w:szCs w:val="20"/>
+        </w:rPr>
+      </w:pPr>
+    </w:p>
+    <w:p>
+      <w:pPr>
+        <w:pStyle w:val="Akapitzlist"/>
+        <w:ind w:left="0"/>
+        <w:jc w:val="center"/>
+        <w:rPr>
+          <w:rFonts w:ascii="Comic Sans MS" w:hAnsi="Comic Sans MS"/>
+          <w:i/>
+          <w:sz w:val="20"/>
+          <w:szCs w:val="20"/>
+        </w:rPr>
+      </w:pPr>
+      <w:r>
+        <w:rPr>
+          <w:rFonts w:ascii="Comic Sans MS" w:hAnsi="Comic Sans MS"/>
+          <w:i/>
+          <w:sz w:val="20"/>
+          <w:szCs w:val="20"/>
+        </w:rPr>
+        <w:t>§10</w:t>
+      </w:r>
+    </w:p>
+    <w:p>
+      <w:pPr>
+        <w:pStyle w:val="Akapitzlist"/>
+        <w:jc w:val="center"/>
+        <w:rPr>
+          <w:rFonts w:ascii="Comic Sans MS" w:hAnsi="Comic Sans MS"/>
+          <w:i/>
+          <w:sz w:val="20"/>
+          <w:szCs w:val="20"/>
+        </w:rPr>
+      </w:pPr>
+    </w:p>
+    <w:p>
+      <w:pPr>
+        <w:pStyle w:val="Akapitzlist"/>
+        <w:ind w:left="0"/>
+        <w:jc w:val="both"/>
+        <w:rPr>
+          <w:rFonts w:ascii="Comic Sans MS" w:hAnsi="Comic Sans MS"/>
+          <w:i/>
+          <w:sz w:val="20"/>
+          <w:szCs w:val="20"/>
+        </w:rPr>
+      </w:pPr>
+      <w:r>
+        <w:rPr>
+          <w:rFonts w:ascii="Comic Sans MS" w:hAnsi="Comic Sans MS"/>
+          <w:i/>
+          <w:sz w:val="20"/>
+          <w:szCs w:val="20"/>
+        </w:rPr>
+        <w:t>Umowę może rozwiązać każda ze stron z zachowaniem miesięcznego okresu wypowiedzenia</w:t>
+      </w:r>
+      <w:r>
+        <w:rPr>
+          <w:rFonts w:ascii="Comic Sans MS" w:hAnsi="Comic Sans MS"/>
+          <w:i/>
+          <w:sz w:val="20"/>
+          <w:szCs w:val="20"/>
         </w:rPr>
         <w:br/>
       </w:r>
       <w:r>
         <w:rPr>
-          <w:rFonts w:ascii="Times New Roman" w:hAnsi="Times New Roman"/>
-          <w:i/>
-        </w:rPr>
-        <w:t xml:space="preserve">z jakiego posiłku dziecko będzie korzystać. Opłata za posiłki będzie naliczana zgodnie z cennikiem </w:t>
-      </w:r>
-      <w:r>
-        <w:rPr>
-          <w:rFonts w:ascii="Times New Roman" w:hAnsi="Times New Roman"/>
-          <w:i/>
-        </w:rPr>
-        <w:t>12zł stawka żywieniowa całodzienna.</w:t>
-      </w:r>
-    </w:p>
-    <w:p>
-      <w:pPr>
-        <w:pStyle w:val="Akapitzlist"/>
-        <w:jc w:val="both"/>
-        <w:rPr>
-          <w:rFonts w:ascii="Times New Roman" w:hAnsi="Times New Roman"/>
-          <w:i/>
-        </w:rPr>
-      </w:pPr>
+          <w:rFonts w:ascii="Comic Sans MS" w:hAnsi="Comic Sans MS"/>
+          <w:i/>
+          <w:sz w:val="20"/>
+          <w:szCs w:val="20"/>
+        </w:rPr>
+        <w:t xml:space="preserve"> z zastrzeżeniem od 1-go dnia następnego miesiąca.</w:t>
+      </w:r>
+    </w:p>
+    <w:p>
+      <w:pPr>
+        <w:pStyle w:val="Akapitzlist"/>
+        <w:ind w:left="426"/>
+        <w:jc w:val="both"/>
+        <w:rPr>
+          <w:rFonts w:ascii="Comic Sans MS" w:hAnsi="Comic Sans MS"/>
+          <w:i/>
+          <w:sz w:val="20"/>
+          <w:szCs w:val="20"/>
+        </w:rPr>
+      </w:pPr>
+    </w:p>
+    <w:p>
+      <w:pPr>
+        <w:pStyle w:val="Akapitzlist"/>
+        <w:ind w:left="0"/>
+        <w:jc w:val="center"/>
+        <w:rPr>
+          <w:rFonts w:ascii="Comic Sans MS" w:hAnsi="Comic Sans MS"/>
+          <w:i/>
+          <w:sz w:val="20"/>
+          <w:szCs w:val="20"/>
+        </w:rPr>
+      </w:pPr>
+      <w:r>
+        <w:rPr>
+          <w:rFonts w:ascii="Comic Sans MS" w:hAnsi="Comic Sans MS"/>
+          <w:i/>
+          <w:sz w:val="20"/>
+          <w:szCs w:val="20"/>
+        </w:rPr>
+        <w:t>§11</w:t>
+      </w:r>
+    </w:p>
+    <w:p>
+      <w:pPr>
+        <w:pStyle w:val="Akapitzlist"/>
+        <w:ind w:left="426"/>
+        <w:jc w:val="center"/>
+        <w:rPr>
+          <w:rFonts w:ascii="Comic Sans MS" w:hAnsi="Comic Sans MS"/>
+          <w:i/>
+          <w:sz w:val="20"/>
+          <w:szCs w:val="20"/>
+        </w:rPr>
+      </w:pPr>
+    </w:p>
+    <w:p>
+      <w:pPr>
+        <w:pStyle w:val="Akapitzlist"/>
+        <w:ind w:left="0"/>
+        <w:jc w:val="both"/>
+        <w:rPr>
+          <w:rFonts w:ascii="Comic Sans MS" w:hAnsi="Comic Sans MS"/>
+          <w:i/>
+          <w:sz w:val="20"/>
+          <w:szCs w:val="20"/>
+        </w:rPr>
+      </w:pPr>
+      <w:r>
+        <w:rPr>
+          <w:rFonts w:ascii="Comic Sans MS" w:hAnsi="Comic Sans MS"/>
+          <w:i/>
+          <w:sz w:val="20"/>
+          <w:szCs w:val="20"/>
+        </w:rPr>
+        <w:t>Umowę sporządzono w dwóch jednobrzmiących egzemplarzach, po jednej dla każdej ze stron.</w:t>
+      </w:r>
+    </w:p>
+    <w:p>
+      <w:pPr>
+        <w:pStyle w:val="Akapitzlist"/>
+        <w:ind w:left="0"/>
+        <w:jc w:val="both"/>
+        <w:rPr>
+          <w:rFonts w:ascii="Comic Sans MS" w:hAnsi="Comic Sans MS"/>
+          <w:i/>
+          <w:sz w:val="20"/>
+          <w:szCs w:val="20"/>
+        </w:rPr>
+      </w:pPr>
+    </w:p>
+    <w:p>
+      <w:pPr>
+        <w:pStyle w:val="Akapitzlist"/>
+        <w:ind w:left="0"/>
+        <w:jc w:val="center"/>
+        <w:rPr>
+          <w:rFonts w:ascii="Comic Sans MS" w:hAnsi="Comic Sans MS"/>
+          <w:i/>
+          <w:sz w:val="20"/>
+          <w:szCs w:val="20"/>
+        </w:rPr>
+      </w:pPr>
+      <w:r>
+        <w:rPr>
+          <w:rFonts w:ascii="Comic Sans MS" w:hAnsi="Comic Sans MS"/>
+          <w:i/>
+          <w:sz w:val="20"/>
+          <w:szCs w:val="20"/>
+        </w:rPr>
+        <w:t>§12</w:t>
+      </w:r>
+    </w:p>
+    <w:p>
+      <w:pPr>
+        <w:pStyle w:val="Akapitzlist"/>
+        <w:ind w:left="0"/>
+        <w:jc w:val="center"/>
+        <w:rPr>
+          <w:rFonts w:ascii="Comic Sans MS" w:hAnsi="Comic Sans MS"/>
+          <w:i/>
+          <w:sz w:val="20"/>
+          <w:szCs w:val="20"/>
+        </w:rPr>
+      </w:pPr>
+    </w:p>
+    <w:p>
+      <w:pPr>
+        <w:pStyle w:val="Akapitzlist"/>
+        <w:ind w:left="0"/>
+        <w:jc w:val="both"/>
+        <w:rPr>
+          <w:rFonts w:ascii="Comic Sans MS" w:hAnsi="Comic Sans MS"/>
+          <w:i/>
+          <w:sz w:val="20"/>
+          <w:szCs w:val="20"/>
+        </w:rPr>
+      </w:pPr>
+      <w:r>
+        <w:rPr>
+          <w:rFonts w:ascii="Comic Sans MS" w:hAnsi="Comic Sans MS"/>
+          <w:i/>
+          <w:sz w:val="20"/>
+          <w:szCs w:val="20"/>
+        </w:rPr>
+        <w:t>Oświadczam, że zostałam/em zapoznana/y ze Statutem Żłobka Niepublicznego „</w:t>
+      </w:r>
+      <w:r>
+        <w:rPr>
+          <w:rFonts w:ascii="Comic Sans MS" w:hAnsi="Comic Sans MS"/>
+          <w:i/>
+          <w:sz w:val="20"/>
+          <w:szCs w:val="20"/>
+        </w:rPr>
+        <w:t>Kubusiowy Raj</w:t>
+      </w:r>
+      <w:r>
+        <w:rPr>
+          <w:rFonts w:ascii="Comic Sans MS" w:hAnsi="Comic Sans MS"/>
+          <w:i/>
+          <w:sz w:val="20"/>
+          <w:szCs w:val="20"/>
+        </w:rPr>
+        <w:t>”, oraz aktualnym cennikiem usług.</w:t>
+      </w:r>
+    </w:p>
+    <w:p>
+      <w:pPr>
+        <w:pStyle w:val="Akapitzlist"/>
+        <w:ind w:left="0"/>
+        <w:jc w:val="both"/>
+        <w:rPr>
+          <w:rFonts w:ascii="Comic Sans MS" w:hAnsi="Comic Sans MS"/>
+          <w:i/>
+          <w:sz w:val="20"/>
+          <w:szCs w:val="20"/>
+        </w:rPr>
+      </w:pPr>
+    </w:p>
+    <w:p>
+      <w:pPr>
+        <w:pStyle w:val="Akapitzlist"/>
+        <w:ind w:left="0"/>
+        <w:jc w:val="both"/>
+        <w:rPr>
+          <w:rFonts w:ascii="Comic Sans MS" w:hAnsi="Comic Sans MS"/>
+          <w:i/>
+          <w:sz w:val="20"/>
+          <w:szCs w:val="20"/>
+        </w:rPr>
+      </w:pPr>
+    </w:p>
+    <w:p>
+      <w:pPr>
+        <w:pStyle w:val="Akapitzlist"/>
+        <w:ind w:left="0"/>
+        <w:jc w:val="both"/>
+        <w:rPr>
+          <w:rFonts w:ascii="Comic Sans MS" w:hAnsi="Comic Sans MS"/>
+          <w:i/>
+          <w:sz w:val="20"/>
+          <w:szCs w:val="20"/>
+        </w:rPr>
+      </w:pPr>
+    </w:p>
+    <w:p>
+      <w:pPr>
+        <w:pStyle w:val="Akapitzlist"/>
+        <w:ind w:left="0"/>
+        <w:jc w:val="both"/>
+        <w:rPr>
+          <w:rFonts w:ascii="Comic Sans MS" w:hAnsi="Comic Sans MS"/>
+          <w:i/>
+          <w:sz w:val="20"/>
+          <w:szCs w:val="20"/>
+        </w:rPr>
+      </w:pPr>
+      <w:r>
+        <w:rPr>
+          <w:rFonts w:ascii="Comic Sans MS" w:hAnsi="Comic Sans MS"/>
+          <w:i/>
+          <w:sz w:val="20"/>
+          <w:szCs w:val="20"/>
+        </w:rPr>
+        <w:t>……………………………………………</w:t>
+      </w:r>
+      <w:r>
+        <w:rPr>
+          <w:rFonts w:ascii="Comic Sans MS" w:hAnsi="Comic Sans MS"/>
+          <w:i/>
+          <w:sz w:val="20"/>
+          <w:szCs w:val="20"/>
+        </w:rPr>
+        <w:tab/>
+      </w:r>
+      <w:r>
+        <w:rPr>
+          <w:rFonts w:ascii="Comic Sans MS" w:hAnsi="Comic Sans MS"/>
+          <w:i/>
+          <w:sz w:val="20"/>
+          <w:szCs w:val="20"/>
+        </w:rPr>
+        <w:tab/>
+      </w:r>
+      <w:r>
+        <w:rPr>
+          <w:rFonts w:ascii="Comic Sans MS" w:hAnsi="Comic Sans MS"/>
+          <w:i/>
+          <w:sz w:val="20"/>
+          <w:szCs w:val="20"/>
+        </w:rPr>
+        <w:tab/>
+      </w:r>
+      <w:r>
+        <w:rPr>
+          <w:rFonts w:ascii="Comic Sans MS" w:hAnsi="Comic Sans MS"/>
+          <w:i/>
+          <w:sz w:val="20"/>
+          <w:szCs w:val="20"/>
+        </w:rPr>
+        <w:tab/>
+      </w:r>
+      <w:r>
+        <w:rPr>
+          <w:rFonts w:ascii="Comic Sans MS" w:hAnsi="Comic Sans MS"/>
+          <w:i/>
+          <w:sz w:val="20"/>
+          <w:szCs w:val="20"/>
+        </w:rPr>
+        <w:tab/>
+      </w:r>
+      <w:r>
+        <w:rPr>
+          <w:rFonts w:ascii="Comic Sans MS" w:hAnsi="Comic Sans MS"/>
+          <w:i/>
+          <w:sz w:val="20"/>
+          <w:szCs w:val="20"/>
+        </w:rPr>
+        <w:t>…………………………………………………</w:t>
+      </w:r>
+      <w:r>
+        <w:rPr>
+          <w:rFonts w:ascii="Comic Sans MS" w:hAnsi="Comic Sans MS"/>
+          <w:i/>
+          <w:sz w:val="20"/>
+          <w:szCs w:val="20"/>
+        </w:rPr>
+        <w:t>……</w:t>
+      </w:r>
+      <w:r>
+        <w:rPr>
+          <w:rFonts w:ascii="Comic Sans MS" w:hAnsi="Comic Sans MS"/>
+          <w:i/>
+          <w:sz w:val="20"/>
+          <w:szCs w:val="20"/>
+        </w:rPr>
+        <w:t>………</w:t>
+      </w:r>
       <w:bookmarkStart w:id="0" w:name="_GoBack"/>
       <w:bookmarkEnd w:id="0"/>
     </w:p>
@@ -1529,310 +2401,85 @@
       <w:pPr>
         <w:pStyle w:val="Akapitzlist"/>
         <w:ind w:left="0"/>
-        <w:jc w:val="center"/>
-        <w:rPr>
-          <w:rFonts w:ascii="Times New Roman" w:hAnsi="Times New Roman"/>
-          <w:i/>
-        </w:rPr>
-      </w:pPr>
-      <w:r>
-        <w:rPr>
-          <w:rFonts w:ascii="Times New Roman" w:hAnsi="Times New Roman"/>
-          <w:i/>
-        </w:rPr>
-        <w:t>§10</w:t>
-      </w:r>
-    </w:p>
-    <w:p>
-      <w:pPr>
-        <w:pStyle w:val="Akapitzlist"/>
-        <w:jc w:val="center"/>
-        <w:rPr>
-          <w:rFonts w:ascii="Times New Roman" w:hAnsi="Times New Roman"/>
-          <w:i/>
-        </w:rPr>
-      </w:pPr>
-    </w:p>
-    <w:p>
-      <w:pPr>
-        <w:pStyle w:val="Akapitzlist"/>
-        <w:ind w:left="0"/>
-        <w:jc w:val="both"/>
-        <w:rPr>
-          <w:rFonts w:ascii="Times New Roman" w:hAnsi="Times New Roman"/>
-          <w:i/>
-        </w:rPr>
-      </w:pPr>
-      <w:r>
-        <w:rPr>
-          <w:rFonts w:ascii="Times New Roman" w:hAnsi="Times New Roman"/>
-          <w:i/>
-        </w:rPr>
-        <w:t>Umowę może rozwiązać każda ze stron z zachowaniem miesięcznego okresu wypowiedzenia</w:t>
-      </w:r>
-      <w:r>
-        <w:rPr>
-          <w:rFonts w:ascii="Times New Roman" w:hAnsi="Times New Roman"/>
-          <w:i/>
-        </w:rPr>
-        <w:br/>
-      </w:r>
-      <w:r>
-        <w:rPr>
-          <w:rFonts w:ascii="Times New Roman" w:hAnsi="Times New Roman"/>
-          <w:i/>
-        </w:rPr>
-        <w:t xml:space="preserve"> z zastrzeżeniem od 1-go dnia następnego miesiąca.</w:t>
-      </w:r>
-    </w:p>
-    <w:p>
-      <w:pPr>
-        <w:pStyle w:val="Akapitzlist"/>
-        <w:ind w:left="426"/>
-        <w:jc w:val="both"/>
-        <w:rPr>
-          <w:rFonts w:ascii="Times New Roman" w:hAnsi="Times New Roman"/>
-          <w:i/>
-        </w:rPr>
-      </w:pPr>
-    </w:p>
-    <w:p>
-      <w:pPr>
-        <w:pStyle w:val="Akapitzlist"/>
-        <w:ind w:left="0"/>
-        <w:jc w:val="center"/>
-        <w:rPr>
-          <w:rFonts w:ascii="Times New Roman" w:hAnsi="Times New Roman"/>
-          <w:i/>
-        </w:rPr>
-      </w:pPr>
-      <w:r>
-        <w:rPr>
-          <w:rFonts w:ascii="Times New Roman" w:hAnsi="Times New Roman"/>
-          <w:i/>
-        </w:rPr>
-        <w:t>§11</w:t>
-      </w:r>
-    </w:p>
-    <w:p>
-      <w:pPr>
-        <w:pStyle w:val="Akapitzlist"/>
-        <w:ind w:left="426"/>
-        <w:jc w:val="center"/>
-        <w:rPr>
-          <w:rFonts w:ascii="Times New Roman" w:hAnsi="Times New Roman"/>
-          <w:i/>
-        </w:rPr>
-      </w:pPr>
-    </w:p>
-    <w:p>
-      <w:pPr>
-        <w:pStyle w:val="Akapitzlist"/>
-        <w:ind w:left="0"/>
-        <w:jc w:val="both"/>
-        <w:rPr>
-          <w:rFonts w:ascii="Times New Roman" w:hAnsi="Times New Roman"/>
-          <w:i/>
-        </w:rPr>
-      </w:pPr>
-      <w:r>
-        <w:rPr>
-          <w:rFonts w:ascii="Times New Roman" w:hAnsi="Times New Roman"/>
-          <w:i/>
-        </w:rPr>
-        <w:t>Umowę sporządzono w dwóch jednobrzmiących egzemplarzach, po jednej dla każdej ze stron.</w:t>
-      </w:r>
-    </w:p>
-    <w:p>
-      <w:pPr>
-        <w:pStyle w:val="Akapitzlist"/>
-        <w:ind w:left="0"/>
-        <w:jc w:val="both"/>
-        <w:rPr>
-          <w:rFonts w:ascii="Times New Roman" w:hAnsi="Times New Roman"/>
-          <w:i/>
-        </w:rPr>
-      </w:pPr>
-    </w:p>
-    <w:p>
-      <w:pPr>
-        <w:pStyle w:val="Akapitzlist"/>
-        <w:ind w:left="0"/>
-        <w:jc w:val="center"/>
-        <w:rPr>
-          <w:rFonts w:ascii="Times New Roman" w:hAnsi="Times New Roman"/>
-          <w:i/>
-        </w:rPr>
-      </w:pPr>
-      <w:r>
-        <w:rPr>
-          <w:rFonts w:ascii="Times New Roman" w:hAnsi="Times New Roman"/>
-          <w:i/>
-        </w:rPr>
-        <w:t>§12</w:t>
-      </w:r>
-    </w:p>
-    <w:p>
-      <w:pPr>
-        <w:pStyle w:val="Akapitzlist"/>
-        <w:ind w:left="0"/>
-        <w:jc w:val="center"/>
-        <w:rPr>
-          <w:rFonts w:ascii="Times New Roman" w:hAnsi="Times New Roman"/>
-          <w:i/>
-        </w:rPr>
-      </w:pPr>
-    </w:p>
-    <w:p>
-      <w:pPr>
-        <w:pStyle w:val="Akapitzlist"/>
-        <w:ind w:left="0"/>
-        <w:jc w:val="both"/>
-        <w:rPr>
-          <w:rFonts w:ascii="Times New Roman" w:hAnsi="Times New Roman"/>
-          <w:i/>
-        </w:rPr>
-      </w:pPr>
-      <w:r>
-        <w:rPr>
-          <w:rFonts w:ascii="Times New Roman" w:hAnsi="Times New Roman"/>
-          <w:i/>
-        </w:rPr>
-        <w:t>Oświadczam, że zostałam/em zapoznana/y ze Statutem Żłobka Niepublicznego „</w:t>
-      </w:r>
-      <w:r>
-        <w:rPr>
-          <w:rFonts w:ascii="Times New Roman" w:hAnsi="Times New Roman"/>
-          <w:i/>
-        </w:rPr>
-        <w:t>Kubusiowy Raj</w:t>
-      </w:r>
-      <w:r>
-        <w:rPr>
-          <w:rFonts w:ascii="Times New Roman" w:hAnsi="Times New Roman"/>
-          <w:i/>
-        </w:rPr>
-        <w:t>”, oraz aktualnym cennikiem usług.</w:t>
-      </w:r>
-    </w:p>
-    <w:p>
-      <w:pPr>
-        <w:pStyle w:val="Akapitzlist"/>
-        <w:ind w:left="0"/>
-        <w:jc w:val="both"/>
-        <w:rPr>
-          <w:rFonts w:ascii="Times New Roman" w:hAnsi="Times New Roman"/>
-          <w:i/>
-        </w:rPr>
-      </w:pPr>
-    </w:p>
-    <w:p>
-      <w:pPr>
-        <w:pStyle w:val="Akapitzlist"/>
-        <w:ind w:left="0"/>
-        <w:jc w:val="both"/>
-        <w:rPr>
-          <w:rFonts w:ascii="Times New Roman" w:hAnsi="Times New Roman"/>
-          <w:i/>
-        </w:rPr>
-      </w:pPr>
-    </w:p>
-    <w:p>
-      <w:pPr>
-        <w:pStyle w:val="Akapitzlist"/>
-        <w:ind w:left="0"/>
-        <w:jc w:val="both"/>
-        <w:rPr>
-          <w:rFonts w:ascii="Times New Roman" w:hAnsi="Times New Roman"/>
-          <w:i/>
-        </w:rPr>
-      </w:pPr>
-    </w:p>
-    <w:p>
-      <w:pPr>
-        <w:pStyle w:val="Akapitzlist"/>
-        <w:ind w:left="0"/>
-        <w:jc w:val="both"/>
-        <w:rPr>
-          <w:rFonts w:ascii="Times New Roman" w:hAnsi="Times New Roman"/>
-          <w:i/>
-        </w:rPr>
-      </w:pPr>
-      <w:r>
-        <w:rPr>
-          <w:rFonts w:ascii="Times New Roman" w:hAnsi="Times New Roman"/>
-          <w:i/>
-        </w:rPr>
-        <w:t>……………………………………………</w:t>
-      </w:r>
-      <w:r>
-        <w:rPr>
-          <w:rFonts w:ascii="Times New Roman" w:hAnsi="Times New Roman"/>
-          <w:i/>
+        <w:jc w:val="both"/>
+        <w:rPr>
+          <w:rFonts w:ascii="Comic Sans MS" w:hAnsi="Comic Sans MS"/>
+          <w:i/>
+          <w:sz w:val="20"/>
+          <w:szCs w:val="20"/>
+        </w:rPr>
+      </w:pPr>
+      <w:r>
+        <w:rPr>
+          <w:rFonts w:ascii="Comic Sans MS" w:hAnsi="Comic Sans MS"/>
+          <w:i/>
+          <w:sz w:val="20"/>
+          <w:szCs w:val="20"/>
+        </w:rPr>
+        <w:t>podpis rodziców lub opiekunów</w:t>
+      </w:r>
+      <w:r>
+        <w:rPr>
+          <w:rFonts w:ascii="Comic Sans MS" w:hAnsi="Comic Sans MS"/>
+          <w:i/>
+          <w:sz w:val="20"/>
+          <w:szCs w:val="20"/>
         </w:rPr>
         <w:tab/>
       </w:r>
       <w:r>
         <w:rPr>
-          <w:rFonts w:ascii="Times New Roman" w:hAnsi="Times New Roman"/>
-          <w:i/>
-        </w:rPr>
-        <w:tab/>
-        <w:t>…………………………………………………</w:t>
-      </w:r>
-      <w:r>
-        <w:rPr>
-          <w:rFonts w:ascii="Times New Roman" w:hAnsi="Times New Roman"/>
-          <w:i/>
-        </w:rPr>
-        <w:t>……</w:t>
-      </w:r>
-    </w:p>
-    <w:p>
-      <w:pPr>
-        <w:pStyle w:val="Akapitzlist"/>
-        <w:ind w:left="0"/>
-        <w:jc w:val="both"/>
-        <w:rPr>
-          <w:rFonts w:ascii="Times New Roman" w:hAnsi="Times New Roman"/>
-          <w:i/>
-        </w:rPr>
-      </w:pPr>
-      <w:r>
-        <w:rPr>
-          <w:rFonts w:ascii="Times New Roman" w:hAnsi="Times New Roman"/>
-          <w:i/>
-        </w:rPr>
-        <w:t>podpis rodziców lub opiekunów</w:t>
-      </w:r>
-      <w:r>
-        <w:rPr>
-          <w:rFonts w:ascii="Times New Roman" w:hAnsi="Times New Roman"/>
-          <w:i/>
-        </w:rPr>
-        <w:tab/>
-      </w:r>
-      <w:r>
-        <w:rPr>
-          <w:rFonts w:ascii="Times New Roman" w:hAnsi="Times New Roman"/>
-          <w:i/>
+          <w:rFonts w:ascii="Comic Sans MS" w:hAnsi="Comic Sans MS"/>
+          <w:i/>
+          <w:sz w:val="20"/>
+          <w:szCs w:val="20"/>
         </w:rPr>
         <w:tab/>
         <w:t xml:space="preserve">         </w:t>
       </w:r>
       <w:r>
         <w:rPr>
-          <w:rFonts w:ascii="Times New Roman" w:hAnsi="Times New Roman"/>
-          <w:i/>
+          <w:rFonts w:ascii="Comic Sans MS" w:hAnsi="Comic Sans MS"/>
+          <w:i/>
+          <w:sz w:val="20"/>
+          <w:szCs w:val="20"/>
         </w:rPr>
         <w:t xml:space="preserve">   </w:t>
       </w:r>
       <w:r>
         <w:rPr>
-          <w:rFonts w:ascii="Times New Roman" w:hAnsi="Times New Roman"/>
-          <w:i/>
+          <w:rFonts w:ascii="Comic Sans MS" w:hAnsi="Comic Sans MS"/>
+          <w:i/>
+          <w:sz w:val="20"/>
+          <w:szCs w:val="20"/>
         </w:rPr>
         <w:tab/>
+      </w:r>
+      <w:r>
+        <w:rPr>
+          <w:rFonts w:ascii="Comic Sans MS" w:hAnsi="Comic Sans MS"/>
+          <w:i/>
+          <w:sz w:val="20"/>
+          <w:szCs w:val="20"/>
+        </w:rPr>
+        <w:tab/>
+      </w:r>
+      <w:r>
+        <w:rPr>
+          <w:rFonts w:ascii="Comic Sans MS" w:hAnsi="Comic Sans MS"/>
+          <w:i/>
+          <w:sz w:val="20"/>
+          <w:szCs w:val="20"/>
+        </w:rPr>
+        <w:tab/>
+      </w:r>
+      <w:r>
+        <w:rPr>
+          <w:rFonts w:ascii="Comic Sans MS" w:hAnsi="Comic Sans MS"/>
+          <w:i/>
+          <w:sz w:val="20"/>
+          <w:szCs w:val="20"/>
+        </w:rPr>
         <w:t>podpis właściciela placówki</w:t>
       </w:r>
     </w:p>
@@ -1842,8 +2489,10 @@
         <w:ind w:left="0"/>
         <w:jc w:val="both"/>
         <w:rPr>
-          <w:rFonts w:ascii="Times New Roman" w:hAnsi="Times New Roman"/>
-          <w:i/>
+          <w:rFonts w:ascii="Comic Sans MS" w:hAnsi="Comic Sans MS"/>
+          <w:i/>
+          <w:sz w:val="20"/>
+          <w:szCs w:val="20"/>
         </w:rPr>
       </w:pPr>
     </w:p>
@@ -1853,14 +2502,18 @@
         <w:ind w:left="0"/>
         <w:jc w:val="both"/>
         <w:rPr>
-          <w:rFonts w:ascii="Times New Roman" w:hAnsi="Times New Roman"/>
-          <w:i/>
-        </w:rPr>
-      </w:pPr>
-      <w:r>
-        <w:rPr>
-          <w:rFonts w:ascii="Times New Roman" w:hAnsi="Times New Roman"/>
-          <w:i/>
+          <w:rFonts w:ascii="Comic Sans MS" w:hAnsi="Comic Sans MS"/>
+          <w:i/>
+          <w:sz w:val="20"/>
+          <w:szCs w:val="20"/>
+        </w:rPr>
+      </w:pPr>
+      <w:r>
+        <w:rPr>
+          <w:rFonts w:ascii="Comic Sans MS" w:hAnsi="Comic Sans MS"/>
+          <w:i/>
+          <w:sz w:val="20"/>
+          <w:szCs w:val="20"/>
         </w:rPr>
         <w:t>Dodatkowe ważne informacje o dziecku:</w:t>
       </w:r>
@@ -1871,8 +2524,10 @@
         <w:ind w:left="0"/>
         <w:jc w:val="both"/>
         <w:rPr>
-          <w:rFonts w:ascii="Times New Roman" w:hAnsi="Times New Roman"/>
-          <w:i/>
+          <w:rFonts w:ascii="Comic Sans MS" w:hAnsi="Comic Sans MS"/>
+          <w:i/>
+          <w:sz w:val="20"/>
+          <w:szCs w:val="20"/>
         </w:rPr>
       </w:pPr>
     </w:p>
@@ -1882,8 +2537,10 @@
         <w:ind w:left="0"/>
         <w:jc w:val="both"/>
         <w:rPr>
-          <w:rFonts w:ascii="Times New Roman" w:hAnsi="Times New Roman"/>
-          <w:i/>
+          <w:rFonts w:ascii="Comic Sans MS" w:hAnsi="Comic Sans MS"/>
+          <w:i/>
+          <w:sz w:val="20"/>
+          <w:szCs w:val="20"/>
         </w:rPr>
       </w:pPr>
     </w:p>
@@ -1893,32 +2550,27 @@
         <w:ind w:left="0"/>
         <w:jc w:val="both"/>
         <w:rPr>
-          <w:rFonts w:ascii="Times New Roman" w:hAnsi="Times New Roman"/>
-          <w:i/>
-        </w:rPr>
-      </w:pPr>
-    </w:p>
-    <w:p>
-      <w:pPr>
-        <w:pStyle w:val="Akapitzlist"/>
-        <w:ind w:left="0"/>
-        <w:jc w:val="both"/>
-        <w:rPr>
-          <w:rFonts w:ascii="Times New Roman" w:hAnsi="Times New Roman"/>
-          <w:i/>
-        </w:rPr>
-      </w:pPr>
-      <w:r>
-        <w:rPr>
-          <w:rFonts w:ascii="Times New Roman" w:hAnsi="Times New Roman"/>
-          <w:i/>
+          <w:rFonts w:ascii="Comic Sans MS" w:hAnsi="Comic Sans MS"/>
+          <w:i/>
+          <w:sz w:val="20"/>
+          <w:szCs w:val="20"/>
+        </w:rPr>
+      </w:pPr>
+      <w:r>
+        <w:rPr>
+          <w:rFonts w:ascii="Comic Sans MS" w:hAnsi="Comic Sans MS"/>
+          <w:i/>
+          <w:sz w:val="20"/>
+          <w:szCs w:val="20"/>
         </w:rPr>
         <w:t>Rodzi</w:t>
       </w:r>
       <w:r>
         <w:rPr>
-          <w:rFonts w:ascii="Times New Roman" w:hAnsi="Times New Roman"/>
-          <w:i/>
+          <w:rFonts w:ascii="Comic Sans MS" w:hAnsi="Comic Sans MS"/>
+          <w:i/>
+          <w:sz w:val="20"/>
+          <w:szCs w:val="20"/>
         </w:rPr>
         <w:t>ce/opiekunowie oświadczają, że:</w:t>
       </w:r>
@@ -1932,14 +2584,18 @@
         </w:numPr>
         <w:jc w:val="both"/>
         <w:rPr>
-          <w:rFonts w:ascii="Times New Roman" w:hAnsi="Times New Roman"/>
-          <w:i/>
-        </w:rPr>
-      </w:pPr>
-      <w:r>
-        <w:rPr>
-          <w:rFonts w:ascii="Times New Roman" w:hAnsi="Times New Roman"/>
-          <w:i/>
+          <w:rFonts w:ascii="Comic Sans MS" w:hAnsi="Comic Sans MS"/>
+          <w:i/>
+          <w:sz w:val="20"/>
+          <w:szCs w:val="20"/>
+        </w:rPr>
+      </w:pPr>
+      <w:r>
+        <w:rPr>
+          <w:rFonts w:ascii="Comic Sans MS" w:hAnsi="Comic Sans MS"/>
+          <w:i/>
+          <w:sz w:val="20"/>
+          <w:szCs w:val="20"/>
         </w:rPr>
         <w:t>Dziecko w trakcie pobytu będzie/nie będzie korzystało z wyżywienia oferowanego przez firmę cateringową.</w:t>
       </w:r>
@@ -1953,92 +2609,92 @@
         </w:numPr>
         <w:jc w:val="both"/>
         <w:rPr>
-          <w:rFonts w:ascii="Times New Roman" w:hAnsi="Times New Roman"/>
-          <w:i/>
-        </w:rPr>
-      </w:pPr>
-      <w:r>
-        <w:rPr>
-          <w:rFonts w:ascii="Times New Roman" w:hAnsi="Times New Roman"/>
-          <w:i/>
-        </w:rPr>
-        <w:t>Dziecko będzie/nie będzie objęte opieką logopedy</w:t>
-      </w:r>
-      <w:r>
-        <w:rPr>
-          <w:rFonts w:ascii="Times New Roman" w:hAnsi="Times New Roman"/>
-          <w:i/>
-        </w:rPr>
-        <w:t xml:space="preserve"> i psychologa</w:t>
-      </w:r>
-    </w:p>
-    <w:p>
-      <w:pPr>
-        <w:pStyle w:val="Akapitzlist"/>
-        <w:numPr>
-          <w:ilvl w:val="0"/>
-          <w:numId w:val="6"/>
-        </w:numPr>
-        <w:jc w:val="both"/>
-        <w:rPr>
-          <w:rFonts w:ascii="Times New Roman" w:hAnsi="Times New Roman"/>
-          <w:i/>
-        </w:rPr>
-      </w:pPr>
-      <w:r>
-        <w:rPr>
-          <w:rFonts w:ascii="Times New Roman" w:hAnsi="Times New Roman"/>
-          <w:i/>
+          <w:rFonts w:ascii="Comic Sans MS" w:hAnsi="Comic Sans MS"/>
+          <w:i/>
+          <w:sz w:val="20"/>
+          <w:szCs w:val="20"/>
+        </w:rPr>
+      </w:pPr>
+      <w:r>
+        <w:rPr>
+          <w:rFonts w:ascii="Comic Sans MS" w:hAnsi="Comic Sans MS"/>
+          <w:i/>
+          <w:sz w:val="20"/>
+          <w:szCs w:val="20"/>
         </w:rPr>
         <w:t>W przypadku podejrzenia iż dziecko przebywające w żłobku jest chore</w:t>
       </w:r>
       <w:r>
         <w:rPr>
-          <w:rFonts w:ascii="Times New Roman" w:hAnsi="Times New Roman"/>
-          <w:i/>
+          <w:rFonts w:ascii="Comic Sans MS" w:hAnsi="Comic Sans MS"/>
+          <w:i/>
+          <w:sz w:val="20"/>
+          <w:szCs w:val="20"/>
         </w:rPr>
         <w:t>,</w:t>
       </w:r>
       <w:r>
         <w:rPr>
-          <w:rFonts w:ascii="Times New Roman" w:hAnsi="Times New Roman"/>
-          <w:i/>
+          <w:rFonts w:ascii="Comic Sans MS" w:hAnsi="Comic Sans MS"/>
+          <w:i/>
+          <w:sz w:val="20"/>
+          <w:szCs w:val="20"/>
         </w:rPr>
         <w:t xml:space="preserve"> oraz</w:t>
       </w:r>
       <w:r>
         <w:rPr>
-          <w:rFonts w:ascii="Times New Roman" w:hAnsi="Times New Roman"/>
-          <w:i/>
+          <w:rFonts w:ascii="Comic Sans MS" w:hAnsi="Comic Sans MS"/>
+          <w:i/>
+          <w:sz w:val="20"/>
+          <w:szCs w:val="20"/>
         </w:rPr>
         <w:t xml:space="preserve"> w przypadku</w:t>
       </w:r>
       <w:r>
         <w:rPr>
-          <w:rFonts w:ascii="Times New Roman" w:hAnsi="Times New Roman"/>
-          <w:i/>
+          <w:rFonts w:ascii="Comic Sans MS" w:hAnsi="Comic Sans MS"/>
+          <w:i/>
+          <w:sz w:val="20"/>
+          <w:szCs w:val="20"/>
         </w:rPr>
         <w:t xml:space="preserve"> braku</w:t>
       </w:r>
       <w:r>
         <w:rPr>
-          <w:rFonts w:ascii="Times New Roman" w:hAnsi="Times New Roman"/>
-          <w:i/>
+          <w:rFonts w:ascii="Comic Sans MS" w:hAnsi="Comic Sans MS"/>
+          <w:i/>
+          <w:sz w:val="20"/>
+          <w:szCs w:val="20"/>
         </w:rPr>
         <w:t xml:space="preserve"> w</w:t>
       </w:r>
       <w:r>
         <w:rPr>
-          <w:rFonts w:ascii="Times New Roman" w:hAnsi="Times New Roman"/>
-          <w:i/>
+          <w:rFonts w:ascii="Comic Sans MS" w:hAnsi="Comic Sans MS"/>
+          <w:i/>
+          <w:sz w:val="20"/>
+          <w:szCs w:val="20"/>
         </w:rPr>
         <w:t xml:space="preserve"> możliwości skontaktowania się z rodzicem lub opiekunem wyrażam zgodę/nie wyrażam zgody na badanie dziecka przez lekarza pediatrę.</w:t>
       </w:r>
     </w:p>
-    <w:p/>
+    <w:p>
+      <w:pPr>
+        <w:rPr>
+          <w:rFonts w:ascii="Comic Sans MS" w:hAnsi="Comic Sans MS"/>
+          <w:sz w:val="20"/>
+          <w:szCs w:val="20"/>
+        </w:rPr>
+      </w:pPr>
+    </w:p>
     <w:sectPr>
-      <w:headerReference w:type="default" r:id="rId7"/>
-      <w:footerReference w:type="default" r:id="rId8"/>
+      <w:headerReference w:type="even" r:id="rId8"/>
+      <w:headerReference w:type="default" r:id="rId9"/>
+      <w:footerReference w:type="even" r:id="rId10"/>
+      <w:footerReference w:type="default" r:id="rId11"/>
+      <w:headerReference w:type="first" r:id="rId12"/>
+      <w:footerReference w:type="first" r:id="rId13"/>
       <w:pgSz w:w="11906" w:h="16838"/>
       <w:pgMar w:top="1417" w:right="1417" w:bottom="1417" w:left="1417" w:header="708" w:footer="708" w:gutter="0"/>
       <w:cols w:space="708"/>
@@ -2049,7 +2705,7 @@
 </file>
 
 <file path=word/endnotes.xml><?xml version="1.0" encoding="utf-8"?>
-<w:endnotes xmlns:ve="http://schemas.openxmlformats.org/markup-compatibility/2006" xmlns:o="urn:schemas-microsoft-com:office:office" xmlns:r="http://schemas.openxmlformats.org/officeDocument/2006/relationships" xmlns:m="http://schemas.openxmlformats.org/officeDocument/2006/math" xmlns:v="urn:schemas-microsoft-com:vml" xmlns:wp="http://schemas.openxmlformats.org/drawingml/2006/wordprocessingDrawing" xmlns:w10="urn:schemas-microsoft-com:office:word" xmlns:w="http://schemas.openxmlformats.org/wordprocessingml/2006/main" xmlns:wne="http://schemas.microsoft.com/office/word/2006/wordml">
+<w:endnotes xmlns:wpc="http://schemas.microsoft.com/office/word/2010/wordprocessingCanvas" xmlns:mc="http://schemas.openxmlformats.org/markup-compatibility/2006" xmlns:o="urn:schemas-microsoft-com:office:office" xmlns:r="http://schemas.openxmlformats.org/officeDocument/2006/relationships" xmlns:m="http://schemas.openxmlformats.org/officeDocument/2006/math" xmlns:v="urn:schemas-microsoft-com:vml" xmlns:wp14="http://schemas.microsoft.com/office/word/2010/wordprocessingDrawing" xmlns:wp="http://schemas.openxmlformats.org/drawingml/2006/wordprocessingDrawing" xmlns:w10="urn:schemas-microsoft-com:office:word" xmlns:w="http://schemas.openxmlformats.org/wordprocessingml/2006/main" xmlns:w14="http://schemas.microsoft.com/office/word/2010/wordml" xmlns:wpg="http://schemas.microsoft.com/office/word/2010/wordprocessingGroup" xmlns:wpi="http://schemas.microsoft.com/office/word/2010/wordprocessingInk" xmlns:wne="http://schemas.microsoft.com/office/word/2006/wordml" xmlns:wps="http://schemas.microsoft.com/office/word/2010/wordprocessingShape" mc:Ignorable="w14 wp14">
   <w:endnote w:type="separator" w:id="-1">
     <w:p>
       <w:pPr>
@@ -2074,7 +2730,17 @@
 </file>
 
 <file path=word/footer1.xml><?xml version="1.0" encoding="utf-8"?>
-<w:ftr xmlns:ve="http://schemas.openxmlformats.org/markup-compatibility/2006" xmlns:o="urn:schemas-microsoft-com:office:office" xmlns:r="http://schemas.openxmlformats.org/officeDocument/2006/relationships" xmlns:m="http://schemas.openxmlformats.org/officeDocument/2006/math" xmlns:v="urn:schemas-microsoft-com:vml" xmlns:wp="http://schemas.openxmlformats.org/drawingml/2006/wordprocessingDrawing" xmlns:w10="urn:schemas-microsoft-com:office:word" xmlns:w="http://schemas.openxmlformats.org/wordprocessingml/2006/main" xmlns:wne="http://schemas.microsoft.com/office/word/2006/wordml">
+<w:ftr xmlns:wpc="http://schemas.microsoft.com/office/word/2010/wordprocessingCanvas" xmlns:mc="http://schemas.openxmlformats.org/markup-compatibility/2006" xmlns:o="urn:schemas-microsoft-com:office:office" xmlns:r="http://schemas.openxmlformats.org/officeDocument/2006/relationships" xmlns:m="http://schemas.openxmlformats.org/officeDocument/2006/math" xmlns:v="urn:schemas-microsoft-com:vml" xmlns:wp14="http://schemas.microsoft.com/office/word/2010/wordprocessingDrawing" xmlns:wp="http://schemas.openxmlformats.org/drawingml/2006/wordprocessingDrawing" xmlns:w10="urn:schemas-microsoft-com:office:word" xmlns:w="http://schemas.openxmlformats.org/wordprocessingml/2006/main" xmlns:w14="http://schemas.microsoft.com/office/word/2010/wordml" xmlns:wpg="http://schemas.microsoft.com/office/word/2010/wordprocessingGroup" xmlns:wpi="http://schemas.microsoft.com/office/word/2010/wordprocessingInk" xmlns:wne="http://schemas.microsoft.com/office/word/2006/wordml" xmlns:wps="http://schemas.microsoft.com/office/word/2010/wordprocessingShape" mc:Ignorable="w14 wp14">
+  <w:p>
+    <w:pPr>
+      <w:pStyle w:val="Stopka"/>
+    </w:pPr>
+  </w:p>
+</w:ftr>
+</file>
+
+<file path=word/footer2.xml><?xml version="1.0" encoding="utf-8"?>
+<w:ftr xmlns:wpc="http://schemas.microsoft.com/office/word/2010/wordprocessingCanvas" xmlns:mc="http://schemas.openxmlformats.org/markup-compatibility/2006" xmlns:o="urn:schemas-microsoft-com:office:office" xmlns:r="http://schemas.openxmlformats.org/officeDocument/2006/relationships" xmlns:m="http://schemas.openxmlformats.org/officeDocument/2006/math" xmlns:v="urn:schemas-microsoft-com:vml" xmlns:wp14="http://schemas.microsoft.com/office/word/2010/wordprocessingDrawing" xmlns:wp="http://schemas.openxmlformats.org/drawingml/2006/wordprocessingDrawing" xmlns:w10="urn:schemas-microsoft-com:office:word" xmlns:w="http://schemas.openxmlformats.org/wordprocessingml/2006/main" xmlns:w14="http://schemas.microsoft.com/office/word/2010/wordml" xmlns:wpg="http://schemas.microsoft.com/office/word/2010/wordprocessingGroup" xmlns:wpi="http://schemas.microsoft.com/office/word/2010/wordprocessingInk" xmlns:wne="http://schemas.microsoft.com/office/word/2006/wordml" xmlns:wps="http://schemas.microsoft.com/office/word/2010/wordprocessingShape" mc:Ignorable="w14 wp14">
   <w:sdt>
     <w:sdtPr>
       <w:id w:val="736447907"/>
@@ -2083,6 +2749,7 @@
         <w:docPartUnique/>
       </w:docPartObj>
     </w:sdtPr>
+    <w:sdtEndPr/>
     <w:sdtContent>
       <w:sdt>
         <w:sdtPr>
@@ -2092,6 +2759,7 @@
             <w:docPartUnique/>
           </w:docPartObj>
         </w:sdtPr>
+        <w:sdtEndPr/>
         <w:sdtContent>
           <w:p>
             <w:pPr>
@@ -2201,8 +2869,18 @@
 </w:ftr>
 </file>
 
+<file path=word/footer3.xml><?xml version="1.0" encoding="utf-8"?>
+<w:ftr xmlns:wpc="http://schemas.microsoft.com/office/word/2010/wordprocessingCanvas" xmlns:mc="http://schemas.openxmlformats.org/markup-compatibility/2006" xmlns:o="urn:schemas-microsoft-com:office:office" xmlns:r="http://schemas.openxmlformats.org/officeDocument/2006/relationships" xmlns:m="http://schemas.openxmlformats.org/officeDocument/2006/math" xmlns:v="urn:schemas-microsoft-com:vml" xmlns:wp14="http://schemas.microsoft.com/office/word/2010/wordprocessingDrawing" xmlns:wp="http://schemas.openxmlformats.org/drawingml/2006/wordprocessingDrawing" xmlns:w10="urn:schemas-microsoft-com:office:word" xmlns:w="http://schemas.openxmlformats.org/wordprocessingml/2006/main" xmlns:w14="http://schemas.microsoft.com/office/word/2010/wordml" xmlns:wpg="http://schemas.microsoft.com/office/word/2010/wordprocessingGroup" xmlns:wpi="http://schemas.microsoft.com/office/word/2010/wordprocessingInk" xmlns:wne="http://schemas.microsoft.com/office/word/2006/wordml" xmlns:wps="http://schemas.microsoft.com/office/word/2010/wordprocessingShape" mc:Ignorable="w14 wp14">
+  <w:p>
+    <w:pPr>
+      <w:pStyle w:val="Stopka"/>
+    </w:pPr>
+  </w:p>
+</w:ftr>
+</file>
+
 <file path=word/footnotes.xml><?xml version="1.0" encoding="utf-8"?>
-<w:footnotes xmlns:ve="http://schemas.openxmlformats.org/markup-compatibility/2006" xmlns:o="urn:schemas-microsoft-com:office:office" xmlns:r="http://schemas.openxmlformats.org/officeDocument/2006/relationships" xmlns:m="http://schemas.openxmlformats.org/officeDocument/2006/math" xmlns:v="urn:schemas-microsoft-com:vml" xmlns:wp="http://schemas.openxmlformats.org/drawingml/2006/wordprocessingDrawing" xmlns:w10="urn:schemas-microsoft-com:office:word" xmlns:w="http://schemas.openxmlformats.org/wordprocessingml/2006/main" xmlns:wne="http://schemas.microsoft.com/office/word/2006/wordml">
+<w:footnotes xmlns:wpc="http://schemas.microsoft.com/office/word/2010/wordprocessingCanvas" xmlns:mc="http://schemas.openxmlformats.org/markup-compatibility/2006" xmlns:o="urn:schemas-microsoft-com:office:office" xmlns:r="http://schemas.openxmlformats.org/officeDocument/2006/relationships" xmlns:m="http://schemas.openxmlformats.org/officeDocument/2006/math" xmlns:v="urn:schemas-microsoft-com:vml" xmlns:wp14="http://schemas.microsoft.com/office/word/2010/wordprocessingDrawing" xmlns:wp="http://schemas.openxmlformats.org/drawingml/2006/wordprocessingDrawing" xmlns:w10="urn:schemas-microsoft-com:office:word" xmlns:w="http://schemas.openxmlformats.org/wordprocessingml/2006/main" xmlns:w14="http://schemas.microsoft.com/office/word/2010/wordml" xmlns:wpg="http://schemas.microsoft.com/office/word/2010/wordprocessingGroup" xmlns:wpi="http://schemas.microsoft.com/office/word/2010/wordprocessingInk" xmlns:wne="http://schemas.microsoft.com/office/word/2006/wordml" xmlns:wps="http://schemas.microsoft.com/office/word/2010/wordprocessingShape" mc:Ignorable="w14 wp14">
   <w:footnote w:type="separator" w:id="-1">
     <w:p>
       <w:pPr>
@@ -2227,29 +2905,34 @@
 </file>
 
 <file path=word/header1.xml><?xml version="1.0" encoding="utf-8"?>
-<w:hdr xmlns:ve="http://schemas.openxmlformats.org/markup-compatibility/2006" xmlns:o="urn:schemas-microsoft-com:office:office" xmlns:r="http://schemas.openxmlformats.org/officeDocument/2006/relationships" xmlns:m="http://schemas.openxmlformats.org/officeDocument/2006/math" xmlns:v="urn:schemas-microsoft-com:vml" xmlns:wp="http://schemas.openxmlformats.org/drawingml/2006/wordprocessingDrawing" xmlns:w10="urn:schemas-microsoft-com:office:word" xmlns:w="http://schemas.openxmlformats.org/wordprocessingml/2006/main" xmlns:wne="http://schemas.microsoft.com/office/word/2006/wordml">
+<w:hdr xmlns:wpc="http://schemas.microsoft.com/office/word/2010/wordprocessingCanvas" xmlns:mc="http://schemas.openxmlformats.org/markup-compatibility/2006" xmlns:o="urn:schemas-microsoft-com:office:office" xmlns:r="http://schemas.openxmlformats.org/officeDocument/2006/relationships" xmlns:m="http://schemas.openxmlformats.org/officeDocument/2006/math" xmlns:v="urn:schemas-microsoft-com:vml" xmlns:wp14="http://schemas.microsoft.com/office/word/2010/wordprocessingDrawing" xmlns:wp="http://schemas.openxmlformats.org/drawingml/2006/wordprocessingDrawing" xmlns:w10="urn:schemas-microsoft-com:office:word" xmlns:w="http://schemas.openxmlformats.org/wordprocessingml/2006/main" xmlns:w14="http://schemas.microsoft.com/office/word/2010/wordml" xmlns:wpg="http://schemas.microsoft.com/office/word/2010/wordprocessingGroup" xmlns:wpi="http://schemas.microsoft.com/office/word/2010/wordprocessingInk" xmlns:wne="http://schemas.microsoft.com/office/word/2006/wordml" xmlns:wps="http://schemas.microsoft.com/office/word/2010/wordprocessingShape" mc:Ignorable="w14 wp14">
   <w:p>
     <w:pPr>
-      <w:spacing w:before="100" w:beforeAutospacing="1" w:after="100" w:afterAutospacing="1"/>
-      <w:outlineLvl w:val="0"/>
-      <w:rPr>
-        <w:rFonts w:ascii="Arial" w:hAnsi="Arial" w:cs="Arial"/>
-        <w:b/>
-        <w:bCs/>
-        <w:color w:val="000000"/>
-        <w:kern w:val="36"/>
-      </w:rPr>
+      <w:pStyle w:val="Nagwek"/>
+    </w:pPr>
+  </w:p>
+</w:hdr>
+</file>
+
+<file path=word/header2.xml><?xml version="1.0" encoding="utf-8"?>
+<w:hdr xmlns:wpc="http://schemas.microsoft.com/office/word/2010/wordprocessingCanvas" xmlns:mc="http://schemas.openxmlformats.org/markup-compatibility/2006" xmlns:o="urn:schemas-microsoft-com:office:office" xmlns:r="http://schemas.openxmlformats.org/officeDocument/2006/relationships" xmlns:m="http://schemas.openxmlformats.org/officeDocument/2006/math" xmlns:v="urn:schemas-microsoft-com:vml" xmlns:wp14="http://schemas.microsoft.com/office/word/2010/wordprocessingDrawing" xmlns:wp="http://schemas.openxmlformats.org/drawingml/2006/wordprocessingDrawing" xmlns:w10="urn:schemas-microsoft-com:office:word" xmlns:w="http://schemas.openxmlformats.org/wordprocessingml/2006/main" xmlns:w14="http://schemas.microsoft.com/office/word/2010/wordml" xmlns:wpg="http://schemas.microsoft.com/office/word/2010/wordprocessingGroup" xmlns:wpi="http://schemas.microsoft.com/office/word/2010/wordprocessingInk" xmlns:wne="http://schemas.microsoft.com/office/word/2006/wordml" xmlns:wps="http://schemas.microsoft.com/office/word/2010/wordprocessingShape" mc:Ignorable="w14 wp14">
+  <w:p>
+    <w:pPr>
+      <w:pStyle w:val="Nagwek"/>
     </w:pPr>
     <w:r>
       <w:rPr>
+        <w:rFonts w:ascii="Times New Roman" w:hAnsi="Times New Roman"/>
         <w:noProof/>
+        <w:sz w:val="24"/>
+        <w:szCs w:val="24"/>
         <w:lang w:eastAsia="pl-PL"/>
       </w:rPr>
       <w:drawing>
-        <wp:inline distT="0" distB="0" distL="0" distR="0">
-          <wp:extent cx="5756910" cy="1192530"/>
-          <wp:effectExtent l="0" t="0" r="0" b="7620"/>
-          <wp:docPr id="1" name="Obraz 1" descr="C:\Documents and Settings\Kondziu\Pulpit\logokubusiowyraj.jpg"/>
+        <wp:inline distT="0" distB="0" distL="0" distR="0" wp14:anchorId="5497D8E8" wp14:editId="60691286">
+          <wp:extent cx="5741035" cy="1192530"/>
+          <wp:effectExtent l="0" t="0" r="0" b="0"/>
+          <wp:docPr id="2" name="Obraz 2"/>
           <wp:cNvGraphicFramePr>
             <a:graphicFrameLocks xmlns:a="http://schemas.openxmlformats.org/drawingml/2006/main" noChangeAspect="1"/>
           </wp:cNvGraphicFramePr>
@@ -2257,7 +2940,7 @@
             <a:graphicData uri="http://schemas.openxmlformats.org/drawingml/2006/picture">
               <pic:pic xmlns:pic="http://schemas.openxmlformats.org/drawingml/2006/picture">
                 <pic:nvPicPr>
-                  <pic:cNvPr id="0" name="Picture 1" descr="C:\Documents and Settings\Kondziu\Pulpit\logokubusiowyraj.jpg"/>
+                  <pic:cNvPr id="0" name="Picture 1"/>
                   <pic:cNvPicPr>
                     <a:picLocks noChangeAspect="1" noChangeArrowheads="1"/>
                   </pic:cNvPicPr>
@@ -2266,7 +2949,7 @@
                   <a:blip r:embed="rId1">
                     <a:extLst>
                       <a:ext uri="{28A0092B-C50C-407E-A947-70E740481C1C}">
-                        <a14:useLocalDpi xmlns:a14="http://schemas.microsoft.com/office/drawing/2010/main" xmlns:wps="http://schemas.microsoft.com/office/word/2010/wordprocessingShape" xmlns:wpi="http://schemas.microsoft.com/office/word/2010/wordprocessingInk" xmlns:wpg="http://schemas.microsoft.com/office/word/2010/wordprocessingGroup" xmlns:w14="http://schemas.microsoft.com/office/word/2010/wordml" xmlns:w="http://schemas.openxmlformats.org/wordprocessingml/2006/main" xmlns:w10="urn:schemas-microsoft-com:office:word" xmlns:wp14="http://schemas.microsoft.com/office/word/2010/wordprocessingDrawing" xmlns:v="urn:schemas-microsoft-com:vml" xmlns:o="urn:schemas-microsoft-com:office:office" xmlns:mc="http://schemas.openxmlformats.org/markup-compatibility/2006" xmlns:wpc="http://schemas.microsoft.com/office/word/2010/wordprocessingCanvas" xmlns="" val="0"/>
+                        <a14:useLocalDpi xmlns:a14="http://schemas.microsoft.com/office/drawing/2010/main" val="0"/>
                       </a:ext>
                     </a:extLst>
                   </a:blip>
@@ -2278,7 +2961,7 @@
                 <pic:spPr bwMode="auto">
                   <a:xfrm>
                     <a:off x="0" y="0"/>
-                    <a:ext cx="5756910" cy="1192530"/>
+                    <a:ext cx="5741035" cy="1192530"/>
                   </a:xfrm>
                   <a:prstGeom prst="rect">
                     <a:avLst/>
@@ -2294,29 +2977,12 @@
         </wp:inline>
       </w:drawing>
     </w:r>
-    <w:r>
-      <w:rPr>
-        <w:rFonts w:ascii="Arial" w:hAnsi="Arial" w:cs="Arial"/>
-        <w:b/>
-        <w:bCs/>
-        <w:color w:val="7030A0"/>
-        <w:kern w:val="36"/>
-        <w:sz w:val="24"/>
-        <w:szCs w:val="24"/>
-      </w:rPr>
-      <w:t>_________________________________</w:t>
-    </w:r>
-    <w:r>
-      <w:rPr>
-        <w:rFonts w:ascii="Arial" w:hAnsi="Arial" w:cs="Arial"/>
-        <w:b/>
-        <w:bCs/>
-        <w:color w:val="7030A0"/>
-        <w:kern w:val="36"/>
-      </w:rPr>
-      <w:t>______________________________________</w:t>
-    </w:r>
   </w:p>
+</w:hdr>
+</file>
+
+<file path=word/header3.xml><?xml version="1.0" encoding="utf-8"?>
+<w:hdr xmlns:wpc="http://schemas.microsoft.com/office/word/2010/wordprocessingCanvas" xmlns:mc="http://schemas.openxmlformats.org/markup-compatibility/2006" xmlns:o="urn:schemas-microsoft-com:office:office" xmlns:r="http://schemas.openxmlformats.org/officeDocument/2006/relationships" xmlns:m="http://schemas.openxmlformats.org/officeDocument/2006/math" xmlns:v="urn:schemas-microsoft-com:vml" xmlns:wp14="http://schemas.microsoft.com/office/word/2010/wordprocessingDrawing" xmlns:wp="http://schemas.openxmlformats.org/drawingml/2006/wordprocessingDrawing" xmlns:w10="urn:schemas-microsoft-com:office:word" xmlns:w="http://schemas.openxmlformats.org/wordprocessingml/2006/main" xmlns:w14="http://schemas.microsoft.com/office/word/2010/wordml" xmlns:wpg="http://schemas.microsoft.com/office/word/2010/wordprocessingGroup" xmlns:wpi="http://schemas.microsoft.com/office/word/2010/wordprocessingInk" xmlns:wne="http://schemas.microsoft.com/office/word/2006/wordml" xmlns:wps="http://schemas.microsoft.com/office/word/2010/wordprocessingShape" mc:Ignorable="w14 wp14">
   <w:p>
     <w:pPr>
       <w:pStyle w:val="Nagwek"/>
@@ -2326,7 +2992,7 @@
 </file>
 
 <file path=word/numbering.xml><?xml version="1.0" encoding="utf-8"?>
-<w:numbering xmlns:ve="http://schemas.openxmlformats.org/markup-compatibility/2006" xmlns:o="urn:schemas-microsoft-com:office:office" xmlns:r="http://schemas.openxmlformats.org/officeDocument/2006/relationships" xmlns:m="http://schemas.openxmlformats.org/officeDocument/2006/math" xmlns:v="urn:schemas-microsoft-com:vml" xmlns:wp="http://schemas.openxmlformats.org/drawingml/2006/wordprocessingDrawing" xmlns:w10="urn:schemas-microsoft-com:office:word" xmlns:w="http://schemas.openxmlformats.org/wordprocessingml/2006/main" xmlns:wne="http://schemas.microsoft.com/office/word/2006/wordml">
+<w:numbering xmlns:wpc="http://schemas.microsoft.com/office/word/2010/wordprocessingCanvas" xmlns:mc="http://schemas.openxmlformats.org/markup-compatibility/2006" xmlns:o="urn:schemas-microsoft-com:office:office" xmlns:r="http://schemas.openxmlformats.org/officeDocument/2006/relationships" xmlns:m="http://schemas.openxmlformats.org/officeDocument/2006/math" xmlns:v="urn:schemas-microsoft-com:vml" xmlns:wp14="http://schemas.microsoft.com/office/word/2010/wordprocessingDrawing" xmlns:wp="http://schemas.openxmlformats.org/drawingml/2006/wordprocessingDrawing" xmlns:w10="urn:schemas-microsoft-com:office:word" xmlns:w="http://schemas.openxmlformats.org/wordprocessingml/2006/main" xmlns:w14="http://schemas.microsoft.com/office/word/2010/wordml" xmlns:wpg="http://schemas.microsoft.com/office/word/2010/wordprocessingGroup" xmlns:wpi="http://schemas.microsoft.com/office/word/2010/wordprocessingInk" xmlns:wne="http://schemas.microsoft.com/office/word/2006/wordml" xmlns:wps="http://schemas.microsoft.com/office/word/2010/wordprocessingShape" mc:Ignorable="w14 wp14">
   <w:abstractNum w:abstractNumId="0">
     <w:nsid w:val="03255D63"/>
     <w:multiLevelType w:val="hybridMultilevel"/>
@@ -2895,7 +3561,7 @@
 </file>
 
 <file path=word/styles.xml><?xml version="1.0" encoding="utf-8"?>
-<w:styles xmlns:r="http://schemas.openxmlformats.org/officeDocument/2006/relationships" xmlns:w="http://schemas.openxmlformats.org/wordprocessingml/2006/main">
+<w:styles xmlns:mc="http://schemas.openxmlformats.org/markup-compatibility/2006" xmlns:r="http://schemas.openxmlformats.org/officeDocument/2006/relationships" xmlns:w="http://schemas.openxmlformats.org/wordprocessingml/2006/main" xmlns:w14="http://schemas.microsoft.com/office/word/2010/wordml" mc:Ignorable="w14">
   <w:docDefaults>
     <w:rPrDefault>
       <w:rPr>
@@ -3069,7 +3735,6 @@
     <w:uiPriority w:val="99"/>
     <w:semiHidden/>
     <w:unhideWhenUsed/>
-    <w:qFormat/>
     <w:tblPr>
       <w:tblInd w:w="0" w:type="dxa"/>
       <w:tblCellMar>

</xml_diff>